<commit_message>
uploaded the evening files
</commit_message>
<xml_diff>
--- a/files/Matières/Allemand/T1/037 Exercice d'Allemand du 30 01 2021.docx
+++ b/files/Matières/Allemand/T1/037 Exercice d'Allemand du 30 01 2021.docx
@@ -5,41 +5,25 @@
     <w:p>
       <w:pPr>
         <w:rPr>
-          <w:rFonts w:ascii="Helvetica" w:hAnsi="Helvetica" w:cs="Helvetica"/>
-          <w:color w:val="000000"/>
-          <w:sz w:val="21"/>
-          <w:szCs w:val="21"/>
-          <w:shd w:val="clear" w:color="auto" w:fill="FFFFFF"/>
-        </w:rPr>
-      </w:pPr>
-      <w:r>
-        <w:rPr>
-          <w:rFonts w:ascii="Helvetica" w:hAnsi="Helvetica" w:cs="Helvetica"/>
-          <w:color w:val="000000"/>
-          <w:sz w:val="21"/>
-          <w:szCs w:val="21"/>
-          <w:shd w:val="clear" w:color="auto" w:fill="FFFFFF"/>
-        </w:rPr>
-        <w:t>Voc :</w:t>
-      </w:r>
-    </w:p>
-    <w:p>
-      <w:pPr>
-        <w:rPr>
-          <w:rFonts w:ascii="Helvetica" w:hAnsi="Helvetica" w:cs="Helvetica"/>
-          <w:color w:val="000000"/>
-          <w:sz w:val="21"/>
-          <w:szCs w:val="21"/>
-          <w:shd w:val="clear" w:color="auto" w:fill="FFFFFF"/>
-        </w:rPr>
-      </w:pPr>
-      <w:proofErr w:type="spellStart"/>
-      <w:r>
-        <w:rPr>
-          <w:rFonts w:ascii="Helvetica" w:hAnsi="Helvetica" w:cs="Helvetica"/>
-          <w:color w:val="000000"/>
-          <w:sz w:val="21"/>
-          <w:szCs w:val="21"/>
+          <w:shd w:val="clear" w:color="auto" w:fill="FFFFFF"/>
+        </w:rPr>
+      </w:pPr>
+      <w:r>
+        <w:rPr>
+          <w:shd w:val="clear" w:color="auto" w:fill="FFFFFF"/>
+        </w:rPr>
+        <w:t>Voc:</w:t>
+      </w:r>
+    </w:p>
+    <w:p>
+      <w:pPr>
+        <w:rPr>
+          <w:shd w:val="clear" w:color="auto" w:fill="FFFFFF"/>
+        </w:rPr>
+      </w:pPr>
+      <w:proofErr w:type="spellStart"/>
+      <w:r>
+        <w:rPr>
           <w:shd w:val="clear" w:color="auto" w:fill="FFFFFF"/>
         </w:rPr>
         <w:t>Solshe</w:t>
@@ -47,10 +31,6 @@
       <w:proofErr w:type="spellEnd"/>
       <w:r>
         <w:rPr>
-          <w:rFonts w:ascii="Helvetica" w:hAnsi="Helvetica" w:cs="Helvetica"/>
-          <w:color w:val="000000"/>
-          <w:sz w:val="21"/>
-          <w:szCs w:val="21"/>
           <w:shd w:val="clear" w:color="auto" w:fill="FFFFFF"/>
         </w:rPr>
         <w:t xml:space="preserve"> = Ces</w:t>
@@ -59,31 +39,1357 @@
     <w:p>
       <w:pPr>
         <w:rPr>
-          <w:rFonts w:ascii="Helvetica" w:hAnsi="Helvetica" w:cs="Helvetica"/>
-          <w:color w:val="000000"/>
-          <w:sz w:val="21"/>
-          <w:szCs w:val="21"/>
-          <w:shd w:val="clear" w:color="auto" w:fill="FFFFFF"/>
-        </w:rPr>
-      </w:pPr>
-    </w:p>
-    <w:p>
-      <w:pPr>
-        <w:rPr>
-          <w:rFonts w:ascii="Helvetica" w:hAnsi="Helvetica" w:cs="Helvetica"/>
-          <w:color w:val="000000"/>
-          <w:sz w:val="21"/>
-          <w:szCs w:val="21"/>
-          <w:shd w:val="clear" w:color="auto" w:fill="FFFFFF"/>
-        </w:rPr>
-      </w:pPr>
-      <w:proofErr w:type="spellStart"/>
-      <w:r>
-        <w:rPr>
-          <w:rFonts w:ascii="Helvetica" w:hAnsi="Helvetica" w:cs="Helvetica"/>
-          <w:color w:val="000000"/>
-          <w:sz w:val="21"/>
-          <w:szCs w:val="21"/>
+          <w:shd w:val="clear" w:color="auto" w:fill="FFFFFF"/>
+        </w:rPr>
+      </w:pPr>
+      <w:proofErr w:type="spellStart"/>
+      <w:r>
+        <w:rPr>
+          <w:shd w:val="clear" w:color="auto" w:fill="FFFFFF"/>
+        </w:rPr>
+        <w:t>Zu</w:t>
+      </w:r>
+      <w:proofErr w:type="spellEnd"/>
+      <w:r>
+        <w:rPr>
+          <w:shd w:val="clear" w:color="auto" w:fill="FFFFFF"/>
+        </w:rPr>
+        <w:t xml:space="preserve"> </w:t>
+      </w:r>
+      <w:proofErr w:type="spellStart"/>
+      <w:r>
+        <w:rPr>
+          <w:shd w:val="clear" w:color="auto" w:fill="FFFFFF"/>
+        </w:rPr>
+        <w:t>forden</w:t>
+      </w:r>
+      <w:proofErr w:type="spellEnd"/>
+      <w:r>
+        <w:rPr>
+          <w:shd w:val="clear" w:color="auto" w:fill="FFFFFF"/>
+        </w:rPr>
+        <w:t xml:space="preserve"> = exiger</w:t>
+      </w:r>
+    </w:p>
+    <w:p>
+      <w:pPr>
+        <w:rPr>
+          <w:shd w:val="clear" w:color="auto" w:fill="FFFFFF"/>
+        </w:rPr>
+      </w:pPr>
+      <w:proofErr w:type="spellStart"/>
+      <w:r>
+        <w:rPr>
+          <w:shd w:val="clear" w:color="auto" w:fill="FFFFFF"/>
+        </w:rPr>
+        <w:t>Stadtoberhaupt</w:t>
+      </w:r>
+      <w:proofErr w:type="spellEnd"/>
+      <w:r>
+        <w:rPr>
+          <w:shd w:val="clear" w:color="auto" w:fill="FFFFFF"/>
+        </w:rPr>
+        <w:t xml:space="preserve"> = Directeur de la ville</w:t>
+      </w:r>
+    </w:p>
+    <w:p>
+      <w:pPr>
+        <w:rPr>
+          <w:shd w:val="clear" w:color="auto" w:fill="FFFFFF"/>
+        </w:rPr>
+      </w:pPr>
+      <w:proofErr w:type="spellStart"/>
+      <w:r>
+        <w:rPr>
+          <w:shd w:val="clear" w:color="auto" w:fill="FFFFFF"/>
+        </w:rPr>
+        <w:t>kommunaler</w:t>
+      </w:r>
+      <w:proofErr w:type="spellEnd"/>
+      <w:r>
+        <w:rPr>
+          <w:shd w:val="clear" w:color="auto" w:fill="FFFFFF"/>
+        </w:rPr>
+        <w:t xml:space="preserve"> = municipal</w:t>
+      </w:r>
+    </w:p>
+    <w:p>
+      <w:pPr>
+        <w:rPr>
+          <w:shd w:val="clear" w:color="auto" w:fill="FFFFFF"/>
+        </w:rPr>
+      </w:pPr>
+      <w:proofErr w:type="spellStart"/>
+      <w:r>
+        <w:rPr>
+          <w:shd w:val="clear" w:color="auto" w:fill="FFFFFF"/>
+        </w:rPr>
+        <w:t>stärken</w:t>
+      </w:r>
+      <w:proofErr w:type="spellEnd"/>
+      <w:r>
+        <w:rPr>
+          <w:shd w:val="clear" w:color="auto" w:fill="FFFFFF"/>
+        </w:rPr>
+        <w:t xml:space="preserve"> = renforcer</w:t>
+      </w:r>
+    </w:p>
+    <w:p>
+      <w:pPr>
+        <w:rPr>
+          <w:shd w:val="clear" w:color="auto" w:fill="FFFFFF"/>
+        </w:rPr>
+      </w:pPr>
+      <w:proofErr w:type="spellStart"/>
+      <w:r>
+        <w:rPr>
+          <w:shd w:val="clear" w:color="auto" w:fill="FFFFFF"/>
+        </w:rPr>
+        <w:t>wider</w:t>
+      </w:r>
+      <w:proofErr w:type="spellEnd"/>
+      <w:r>
+        <w:rPr>
+          <w:shd w:val="clear" w:color="auto" w:fill="FFFFFF"/>
+        </w:rPr>
+        <w:t xml:space="preserve"> = contre</w:t>
+      </w:r>
+    </w:p>
+    <w:p>
+      <w:pPr>
+        <w:rPr>
+          <w:shd w:val="clear" w:color="auto" w:fill="FFFFFF"/>
+        </w:rPr>
+      </w:pPr>
+      <w:proofErr w:type="spellStart"/>
+      <w:r>
+        <w:rPr>
+          <w:shd w:val="clear" w:color="auto" w:fill="FFFFFF"/>
+        </w:rPr>
+        <w:t>Entscheidungsprozesse</w:t>
+      </w:r>
+      <w:proofErr w:type="spellEnd"/>
+      <w:r>
+        <w:rPr>
+          <w:shd w:val="clear" w:color="auto" w:fill="FFFFFF"/>
+        </w:rPr>
+        <w:t xml:space="preserve"> = Processus décisionnels</w:t>
+      </w:r>
+    </w:p>
+    <w:p>
+      <w:pPr>
+        <w:rPr>
+          <w:shd w:val="clear" w:color="auto" w:fill="FFFFFF"/>
+        </w:rPr>
+      </w:pPr>
+      <w:proofErr w:type="spellStart"/>
+      <w:r>
+        <w:rPr>
+          <w:shd w:val="clear" w:color="auto" w:fill="FFFFFF"/>
+        </w:rPr>
+        <w:t>einbinden</w:t>
+      </w:r>
+      <w:proofErr w:type="spellEnd"/>
+      <w:r>
+        <w:rPr>
+          <w:shd w:val="clear" w:color="auto" w:fill="FFFFFF"/>
+        </w:rPr>
+        <w:t xml:space="preserve"> = impliquer</w:t>
+      </w:r>
+    </w:p>
+    <w:p>
+      <w:pPr>
+        <w:rPr>
+          <w:shd w:val="clear" w:color="auto" w:fill="FFFFFF"/>
+        </w:rPr>
+      </w:pPr>
+      <w:proofErr w:type="spellStart"/>
+      <w:r>
+        <w:rPr>
+          <w:shd w:val="clear" w:color="auto" w:fill="FFFFFF"/>
+        </w:rPr>
+        <w:t>Klick</w:t>
+      </w:r>
+      <w:proofErr w:type="spellEnd"/>
+      <w:r>
+        <w:rPr>
+          <w:shd w:val="clear" w:color="auto" w:fill="FFFFFF"/>
+        </w:rPr>
+        <w:t xml:space="preserve"> = Cliquez sur</w:t>
+      </w:r>
+    </w:p>
+    <w:p>
+      <w:pPr>
+        <w:rPr>
+          <w:shd w:val="clear" w:color="auto" w:fill="FFFFFF"/>
+        </w:rPr>
+      </w:pPr>
+      <w:proofErr w:type="spellStart"/>
+      <w:r>
+        <w:rPr>
+          <w:shd w:val="clear" w:color="auto" w:fill="FFFFFF"/>
+        </w:rPr>
+        <w:t>mitbestimmen</w:t>
+      </w:r>
+      <w:proofErr w:type="spellEnd"/>
+      <w:r>
+        <w:rPr>
+          <w:shd w:val="clear" w:color="auto" w:fill="FFFFFF"/>
+        </w:rPr>
+        <w:t xml:space="preserve"> = </w:t>
+      </w:r>
+      <w:proofErr w:type="spellStart"/>
+      <w:r>
+        <w:rPr>
+          <w:shd w:val="clear" w:color="auto" w:fill="FFFFFF"/>
+        </w:rPr>
+        <w:t>co-détermination</w:t>
+      </w:r>
+      <w:proofErr w:type="spellEnd"/>
+    </w:p>
+    <w:p>
+      <w:pPr>
+        <w:rPr>
+          <w:shd w:val="clear" w:color="auto" w:fill="FFFFFF"/>
+        </w:rPr>
+      </w:pPr>
+      <w:proofErr w:type="spellStart"/>
+      <w:r>
+        <w:rPr>
+          <w:shd w:val="clear" w:color="auto" w:fill="FFFFFF"/>
+        </w:rPr>
+        <w:t>Gegengift</w:t>
+      </w:r>
+      <w:proofErr w:type="spellEnd"/>
+      <w:r>
+        <w:rPr>
+          <w:shd w:val="clear" w:color="auto" w:fill="FFFFFF"/>
+        </w:rPr>
+        <w:t xml:space="preserve"> = Antidote</w:t>
+      </w:r>
+    </w:p>
+    <w:p>
+      <w:pPr>
+        <w:rPr>
+          <w:shd w:val="clear" w:color="auto" w:fill="FFFFFF"/>
+        </w:rPr>
+      </w:pPr>
+      <w:proofErr w:type="spellStart"/>
+      <w:r>
+        <w:rPr>
+          <w:shd w:val="clear" w:color="auto" w:fill="FFFFFF"/>
+        </w:rPr>
+        <w:t>verdrossenheit</w:t>
+      </w:r>
+      <w:proofErr w:type="spellEnd"/>
+      <w:r>
+        <w:rPr>
+          <w:shd w:val="clear" w:color="auto" w:fill="FFFFFF"/>
+        </w:rPr>
+        <w:t xml:space="preserve"> = maussaderie</w:t>
+      </w:r>
+    </w:p>
+    <w:p>
+      <w:pPr>
+        <w:rPr>
+          <w:shd w:val="clear" w:color="auto" w:fill="FFFFFF"/>
+        </w:rPr>
+      </w:pPr>
+      <w:proofErr w:type="spellStart"/>
+      <w:r>
+        <w:rPr>
+          <w:shd w:val="clear" w:color="auto" w:fill="FFFFFF"/>
+        </w:rPr>
+        <w:t>Politikverdrossenheit</w:t>
+      </w:r>
+      <w:proofErr w:type="spellEnd"/>
+      <w:r>
+        <w:rPr>
+          <w:shd w:val="clear" w:color="auto" w:fill="FFFFFF"/>
+        </w:rPr>
+        <w:t xml:space="preserve"> = Désenchantement politique</w:t>
+      </w:r>
+    </w:p>
+    <w:p>
+      <w:pPr>
+        <w:rPr>
+          <w:shd w:val="clear" w:color="auto" w:fill="FFFFFF"/>
+        </w:rPr>
+      </w:pPr>
+      <w:proofErr w:type="spellStart"/>
+      <w:r>
+        <w:rPr>
+          <w:shd w:val="clear" w:color="auto" w:fill="FFFFFF"/>
+        </w:rPr>
+        <w:t>sogar</w:t>
+      </w:r>
+      <w:proofErr w:type="spellEnd"/>
+      <w:r>
+        <w:rPr>
+          <w:shd w:val="clear" w:color="auto" w:fill="FFFFFF"/>
+        </w:rPr>
+        <w:t xml:space="preserve"> = même</w:t>
+      </w:r>
+    </w:p>
+    <w:p>
+      <w:pPr>
+        <w:rPr>
+          <w:shd w:val="clear" w:color="auto" w:fill="FFFFFF"/>
+        </w:rPr>
+      </w:pPr>
+      <w:proofErr w:type="spellStart"/>
+      <w:r>
+        <w:rPr>
+          <w:shd w:val="clear" w:color="auto" w:fill="FFFFFF"/>
+        </w:rPr>
+        <w:t>Zukunft</w:t>
+      </w:r>
+      <w:proofErr w:type="spellEnd"/>
+      <w:r>
+        <w:rPr>
+          <w:shd w:val="clear" w:color="auto" w:fill="FFFFFF"/>
+        </w:rPr>
+        <w:t xml:space="preserve"> = futur</w:t>
+      </w:r>
+    </w:p>
+    <w:p>
+      <w:pPr>
+        <w:rPr>
+          <w:shd w:val="clear" w:color="auto" w:fill="FFFFFF"/>
+        </w:rPr>
+      </w:pPr>
+      <w:proofErr w:type="spellStart"/>
+      <w:r>
+        <w:rPr>
+          <w:shd w:val="clear" w:color="auto" w:fill="FFFFFF"/>
+        </w:rPr>
+        <w:t>komunalen</w:t>
+      </w:r>
+      <w:proofErr w:type="spellEnd"/>
+      <w:r>
+        <w:rPr>
+          <w:shd w:val="clear" w:color="auto" w:fill="FFFFFF"/>
+        </w:rPr>
+        <w:t xml:space="preserve"> = </w:t>
+      </w:r>
+      <w:proofErr w:type="spellStart"/>
+      <w:r>
+        <w:rPr>
+          <w:shd w:val="clear" w:color="auto" w:fill="FFFFFF"/>
+        </w:rPr>
+        <w:t>comunal</w:t>
+      </w:r>
+      <w:proofErr w:type="spellEnd"/>
+    </w:p>
+    <w:p>
+      <w:pPr>
+        <w:rPr>
+          <w:shd w:val="clear" w:color="auto" w:fill="FFFFFF"/>
+        </w:rPr>
+      </w:pPr>
+      <w:proofErr w:type="spellStart"/>
+      <w:r>
+        <w:rPr>
+          <w:shd w:val="clear" w:color="auto" w:fill="FFFFFF"/>
+        </w:rPr>
+        <w:t>Entscheidungen</w:t>
+      </w:r>
+      <w:proofErr w:type="spellEnd"/>
+      <w:r>
+        <w:rPr>
+          <w:shd w:val="clear" w:color="auto" w:fill="FFFFFF"/>
+        </w:rPr>
+        <w:t xml:space="preserve"> = décisions</w:t>
+      </w:r>
+    </w:p>
+    <w:p>
+      <w:pPr>
+        <w:rPr>
+          <w:shd w:val="clear" w:color="auto" w:fill="FFFFFF"/>
+        </w:rPr>
+      </w:pPr>
+      <w:proofErr w:type="spellStart"/>
+      <w:r>
+        <w:rPr>
+          <w:shd w:val="clear" w:color="auto" w:fill="FFFFFF"/>
+        </w:rPr>
+        <w:t>nur</w:t>
+      </w:r>
+      <w:proofErr w:type="spellEnd"/>
+      <w:r>
+        <w:rPr>
+          <w:shd w:val="clear" w:color="auto" w:fill="FFFFFF"/>
+        </w:rPr>
+        <w:t xml:space="preserve"> = uniquement</w:t>
+      </w:r>
+    </w:p>
+    <w:p>
+      <w:pPr>
+        <w:rPr>
+          <w:shd w:val="clear" w:color="auto" w:fill="FFFFFF"/>
+        </w:rPr>
+      </w:pPr>
+      <w:proofErr w:type="spellStart"/>
+      <w:r>
+        <w:rPr>
+          <w:shd w:val="clear" w:color="auto" w:fill="FFFFFF"/>
+        </w:rPr>
+        <w:t>Wahlen</w:t>
+      </w:r>
+      <w:proofErr w:type="spellEnd"/>
+      <w:r>
+        <w:rPr>
+          <w:shd w:val="clear" w:color="auto" w:fill="FFFFFF"/>
+        </w:rPr>
+        <w:t xml:space="preserve"> = Élections</w:t>
+      </w:r>
+    </w:p>
+    <w:p>
+      <w:pPr>
+        <w:rPr>
+          <w:shd w:val="clear" w:color="auto" w:fill="FFFFFF"/>
+        </w:rPr>
+      </w:pPr>
+      <w:r>
+        <w:rPr>
+          <w:shd w:val="clear" w:color="auto" w:fill="FFFFFF"/>
+        </w:rPr>
+        <w:t>Kreis = Comté</w:t>
+      </w:r>
+    </w:p>
+    <w:p>
+      <w:pPr>
+        <w:rPr>
+          <w:shd w:val="clear" w:color="auto" w:fill="FFFFFF"/>
+        </w:rPr>
+      </w:pPr>
+      <w:proofErr w:type="spellStart"/>
+      <w:r>
+        <w:rPr>
+          <w:shd w:val="clear" w:color="auto" w:fill="FFFFFF"/>
+        </w:rPr>
+        <w:t>Gemeinderatsmitglidern</w:t>
+      </w:r>
+      <w:proofErr w:type="spellEnd"/>
+      <w:r>
+        <w:rPr>
+          <w:shd w:val="clear" w:color="auto" w:fill="FFFFFF"/>
+        </w:rPr>
+        <w:t xml:space="preserve"> = Membres du conseil municipal</w:t>
+      </w:r>
+    </w:p>
+    <w:p>
+      <w:pPr>
+        <w:rPr>
+          <w:shd w:val="clear" w:color="auto" w:fill="FFFFFF"/>
+        </w:rPr>
+      </w:pPr>
+      <w:proofErr w:type="spellStart"/>
+      <w:r>
+        <w:rPr>
+          <w:shd w:val="clear" w:color="auto" w:fill="FFFFFF"/>
+        </w:rPr>
+        <w:t>entscheide</w:t>
+      </w:r>
+      <w:proofErr w:type="spellEnd"/>
+      <w:r>
+        <w:rPr>
+          <w:shd w:val="clear" w:color="auto" w:fill="FFFFFF"/>
+        </w:rPr>
+        <w:t xml:space="preserve"> = décisions</w:t>
+      </w:r>
+    </w:p>
+    <w:p>
+      <w:pPr>
+        <w:rPr>
+          <w:shd w:val="clear" w:color="auto" w:fill="FFFFFF"/>
+        </w:rPr>
+      </w:pPr>
+      <w:proofErr w:type="spellStart"/>
+      <w:r>
+        <w:rPr>
+          <w:shd w:val="clear" w:color="auto" w:fill="FFFFFF"/>
+        </w:rPr>
+        <w:t>Verteilung</w:t>
+      </w:r>
+      <w:proofErr w:type="spellEnd"/>
+      <w:r>
+        <w:rPr>
+          <w:shd w:val="clear" w:color="auto" w:fill="FFFFFF"/>
+        </w:rPr>
+        <w:t xml:space="preserve"> = Distribution</w:t>
+      </w:r>
+    </w:p>
+    <w:p>
+      <w:pPr>
+        <w:rPr>
+          <w:shd w:val="clear" w:color="auto" w:fill="FFFFFF"/>
+        </w:rPr>
+      </w:pPr>
+      <w:proofErr w:type="spellStart"/>
+      <w:r>
+        <w:rPr>
+          <w:shd w:val="clear" w:color="auto" w:fill="FFFFFF"/>
+        </w:rPr>
+        <w:t>begrenzten</w:t>
+      </w:r>
+      <w:proofErr w:type="spellEnd"/>
+      <w:r>
+        <w:rPr>
+          <w:shd w:val="clear" w:color="auto" w:fill="FFFFFF"/>
+        </w:rPr>
+        <w:t xml:space="preserve"> = limitée</w:t>
+      </w:r>
+    </w:p>
+    <w:p>
+      <w:pPr>
+        <w:rPr>
+          <w:shd w:val="clear" w:color="auto" w:fill="FFFFFF"/>
+        </w:rPr>
+      </w:pPr>
+      <w:proofErr w:type="spellStart"/>
+      <w:r>
+        <w:rPr>
+          <w:shd w:val="clear" w:color="auto" w:fill="FFFFFF"/>
+        </w:rPr>
+        <w:t>Vorwuf</w:t>
+      </w:r>
+      <w:proofErr w:type="spellEnd"/>
+      <w:r>
+        <w:rPr>
+          <w:shd w:val="clear" w:color="auto" w:fill="FFFFFF"/>
+        </w:rPr>
+        <w:t xml:space="preserve"> = reproche</w:t>
+      </w:r>
+    </w:p>
+    <w:p>
+      <w:pPr>
+        <w:rPr>
+          <w:shd w:val="clear" w:color="auto" w:fill="FFFFFF"/>
+        </w:rPr>
+      </w:pPr>
+      <w:proofErr w:type="spellStart"/>
+      <w:r>
+        <w:rPr>
+          <w:shd w:val="clear" w:color="auto" w:fill="FFFFFF"/>
+        </w:rPr>
+        <w:t>soll</w:t>
+      </w:r>
+      <w:proofErr w:type="spellEnd"/>
+      <w:r>
+        <w:rPr>
+          <w:shd w:val="clear" w:color="auto" w:fill="FFFFFF"/>
+        </w:rPr>
+        <w:t xml:space="preserve"> = doit</w:t>
+      </w:r>
+    </w:p>
+    <w:p>
+      <w:pPr>
+        <w:rPr>
+          <w:shd w:val="clear" w:color="auto" w:fill="FFFFFF"/>
+        </w:rPr>
+      </w:pPr>
+      <w:r>
+        <w:rPr>
+          <w:shd w:val="clear" w:color="auto" w:fill="FFFFFF"/>
+        </w:rPr>
+        <w:t>Tübingen = Tübingen</w:t>
+      </w:r>
+    </w:p>
+    <w:p>
+      <w:pPr>
+        <w:rPr>
+          <w:shd w:val="clear" w:color="auto" w:fill="FFFFFF"/>
+        </w:rPr>
+      </w:pPr>
+      <w:proofErr w:type="spellStart"/>
+      <w:r>
+        <w:rPr>
+          <w:shd w:val="clear" w:color="auto" w:fill="FFFFFF"/>
+        </w:rPr>
+        <w:t>ändern</w:t>
+      </w:r>
+      <w:proofErr w:type="spellEnd"/>
+      <w:r>
+        <w:rPr>
+          <w:shd w:val="clear" w:color="auto" w:fill="FFFFFF"/>
+        </w:rPr>
+        <w:t xml:space="preserve"> = changer</w:t>
+      </w:r>
+    </w:p>
+    <w:p>
+      <w:pPr>
+        <w:rPr>
+          <w:shd w:val="clear" w:color="auto" w:fill="FFFFFF"/>
+        </w:rPr>
+      </w:pPr>
+      <w:proofErr w:type="spellStart"/>
+      <w:r>
+        <w:rPr>
+          <w:shd w:val="clear" w:color="auto" w:fill="FFFFFF"/>
+        </w:rPr>
+        <w:t>Schweier</w:t>
+      </w:r>
+      <w:proofErr w:type="spellEnd"/>
+      <w:r>
+        <w:rPr>
+          <w:shd w:val="clear" w:color="auto" w:fill="FFFFFF"/>
+        </w:rPr>
+        <w:t xml:space="preserve"> = </w:t>
+      </w:r>
+      <w:proofErr w:type="spellStart"/>
+      <w:r>
+        <w:rPr>
+          <w:shd w:val="clear" w:color="auto" w:fill="FFFFFF"/>
+        </w:rPr>
+        <w:t>Schweier</w:t>
+      </w:r>
+      <w:proofErr w:type="spellEnd"/>
+    </w:p>
+    <w:p>
+      <w:pPr>
+        <w:rPr>
+          <w:shd w:val="clear" w:color="auto" w:fill="FFFFFF"/>
+        </w:rPr>
+      </w:pPr>
+      <w:proofErr w:type="spellStart"/>
+      <w:r>
+        <w:rPr>
+          <w:shd w:val="clear" w:color="auto" w:fill="FFFFFF"/>
+        </w:rPr>
+        <w:lastRenderedPageBreak/>
+        <w:t>gewünscht</w:t>
+      </w:r>
+      <w:proofErr w:type="spellEnd"/>
+      <w:r>
+        <w:rPr>
+          <w:shd w:val="clear" w:color="auto" w:fill="FFFFFF"/>
+        </w:rPr>
+        <w:t xml:space="preserve"> = souhaité</w:t>
+      </w:r>
+    </w:p>
+    <w:p>
+      <w:pPr>
+        <w:rPr>
+          <w:shd w:val="clear" w:color="auto" w:fill="FFFFFF"/>
+        </w:rPr>
+      </w:pPr>
+      <w:proofErr w:type="spellStart"/>
+      <w:r>
+        <w:rPr>
+          <w:shd w:val="clear" w:color="auto" w:fill="FFFFFF"/>
+        </w:rPr>
+        <w:t>Abstimmungen</w:t>
+      </w:r>
+      <w:proofErr w:type="spellEnd"/>
+      <w:r>
+        <w:rPr>
+          <w:shd w:val="clear" w:color="auto" w:fill="FFFFFF"/>
+        </w:rPr>
+        <w:t xml:space="preserve"> = Votes</w:t>
+      </w:r>
+    </w:p>
+    <w:p>
+      <w:pPr>
+        <w:rPr>
+          <w:shd w:val="clear" w:color="auto" w:fill="FFFFFF"/>
+        </w:rPr>
+      </w:pPr>
+      <w:proofErr w:type="spellStart"/>
+      <w:r>
+        <w:rPr>
+          <w:shd w:val="clear" w:color="auto" w:fill="FFFFFF"/>
+        </w:rPr>
+        <w:t>Einwohnermelderegister</w:t>
+      </w:r>
+      <w:proofErr w:type="spellEnd"/>
+      <w:r>
+        <w:rPr>
+          <w:shd w:val="clear" w:color="auto" w:fill="FFFFFF"/>
+        </w:rPr>
+        <w:t xml:space="preserve"> = Registre des résidents</w:t>
+      </w:r>
+    </w:p>
+    <w:p>
+      <w:pPr>
+        <w:rPr>
+          <w:shd w:val="clear" w:color="auto" w:fill="FFFFFF"/>
+        </w:rPr>
+      </w:pPr>
+      <w:proofErr w:type="spellStart"/>
+      <w:r>
+        <w:rPr>
+          <w:shd w:val="clear" w:color="auto" w:fill="FFFFFF"/>
+        </w:rPr>
+        <w:t>übergtragen</w:t>
+      </w:r>
+      <w:proofErr w:type="spellEnd"/>
+      <w:r>
+        <w:rPr>
+          <w:shd w:val="clear" w:color="auto" w:fill="FFFFFF"/>
+        </w:rPr>
+        <w:t xml:space="preserve"> = transféré</w:t>
+      </w:r>
+    </w:p>
+    <w:p>
+      <w:pPr>
+        <w:rPr>
+          <w:shd w:val="clear" w:color="auto" w:fill="FFFFFF"/>
+        </w:rPr>
+      </w:pPr>
+      <w:proofErr w:type="spellStart"/>
+      <w:r>
+        <w:rPr>
+          <w:shd w:val="clear" w:color="auto" w:fill="FFFFFF"/>
+        </w:rPr>
+        <w:t>Mithilfe</w:t>
+      </w:r>
+      <w:proofErr w:type="spellEnd"/>
+      <w:r>
+        <w:rPr>
+          <w:shd w:val="clear" w:color="auto" w:fill="FFFFFF"/>
+        </w:rPr>
+        <w:t xml:space="preserve"> = Aide</w:t>
+      </w:r>
+    </w:p>
+    <w:p>
+      <w:pPr>
+        <w:rPr>
+          <w:shd w:val="clear" w:color="auto" w:fill="FFFFFF"/>
+        </w:rPr>
+      </w:pPr>
+      <w:proofErr w:type="spellStart"/>
+      <w:r>
+        <w:rPr>
+          <w:shd w:val="clear" w:color="auto" w:fill="FFFFFF"/>
+        </w:rPr>
+        <w:t>Zuganscodes</w:t>
+      </w:r>
+      <w:proofErr w:type="spellEnd"/>
+      <w:r>
+        <w:rPr>
+          <w:shd w:val="clear" w:color="auto" w:fill="FFFFFF"/>
+        </w:rPr>
+        <w:t xml:space="preserve"> = Codes d'accès</w:t>
+      </w:r>
+    </w:p>
+    <w:p>
+      <w:pPr>
+        <w:rPr>
+          <w:shd w:val="clear" w:color="auto" w:fill="FFFFFF"/>
+        </w:rPr>
+      </w:pPr>
+      <w:proofErr w:type="spellStart"/>
+      <w:r>
+        <w:rPr>
+          <w:shd w:val="clear" w:color="auto" w:fill="FFFFFF"/>
+        </w:rPr>
+        <w:t>äussern</w:t>
+      </w:r>
+      <w:proofErr w:type="spellEnd"/>
+      <w:r>
+        <w:rPr>
+          <w:shd w:val="clear" w:color="auto" w:fill="FFFFFF"/>
+        </w:rPr>
+        <w:t xml:space="preserve"> = express</w:t>
+      </w:r>
+    </w:p>
+    <w:p>
+      <w:pPr>
+        <w:rPr>
+          <w:shd w:val="clear" w:color="auto" w:fill="FFFFFF"/>
+        </w:rPr>
+      </w:pPr>
+      <w:proofErr w:type="spellStart"/>
+      <w:r>
+        <w:rPr>
+          <w:shd w:val="clear" w:color="auto" w:fill="FFFFFF"/>
+        </w:rPr>
+        <w:t>jede</w:t>
+      </w:r>
+      <w:proofErr w:type="spellEnd"/>
+      <w:r>
+        <w:rPr>
+          <w:shd w:val="clear" w:color="auto" w:fill="FFFFFF"/>
+        </w:rPr>
+        <w:t xml:space="preserve"> = tout</w:t>
+      </w:r>
+    </w:p>
+    <w:p>
+      <w:pPr>
+        <w:rPr>
+          <w:shd w:val="clear" w:color="auto" w:fill="FFFFFF"/>
+        </w:rPr>
+      </w:pPr>
+      <w:proofErr w:type="spellStart"/>
+      <w:r>
+        <w:rPr>
+          <w:shd w:val="clear" w:color="auto" w:fill="FFFFFF"/>
+        </w:rPr>
+        <w:t>Befragung</w:t>
+      </w:r>
+      <w:proofErr w:type="spellEnd"/>
+      <w:r>
+        <w:rPr>
+          <w:shd w:val="clear" w:color="auto" w:fill="FFFFFF"/>
+        </w:rPr>
+        <w:t xml:space="preserve"> </w:t>
+      </w:r>
+      <w:proofErr w:type="spellStart"/>
+      <w:r>
+        <w:rPr>
+          <w:shd w:val="clear" w:color="auto" w:fill="FFFFFF"/>
+        </w:rPr>
+        <w:t>teilnehmen</w:t>
+      </w:r>
+      <w:proofErr w:type="spellEnd"/>
+      <w:r>
+        <w:rPr>
+          <w:shd w:val="clear" w:color="auto" w:fill="FFFFFF"/>
+        </w:rPr>
+        <w:t xml:space="preserve"> = participer à l'enquête</w:t>
+      </w:r>
+    </w:p>
+    <w:p>
+      <w:pPr>
+        <w:rPr>
+          <w:shd w:val="clear" w:color="auto" w:fill="FFFFFF"/>
+        </w:rPr>
+      </w:pPr>
+      <w:proofErr w:type="spellStart"/>
+      <w:r>
+        <w:rPr>
+          <w:shd w:val="clear" w:color="auto" w:fill="FFFFFF"/>
+        </w:rPr>
+        <w:t>Umfrage</w:t>
+      </w:r>
+      <w:proofErr w:type="spellEnd"/>
+      <w:r>
+        <w:rPr>
+          <w:shd w:val="clear" w:color="auto" w:fill="FFFFFF"/>
+        </w:rPr>
+        <w:t xml:space="preserve"> = Enquête</w:t>
+      </w:r>
+    </w:p>
+    <w:p>
+      <w:pPr>
+        <w:rPr>
+          <w:shd w:val="clear" w:color="auto" w:fill="FFFFFF"/>
+        </w:rPr>
+      </w:pPr>
+      <w:proofErr w:type="spellStart"/>
+      <w:r>
+        <w:rPr>
+          <w:shd w:val="clear" w:color="auto" w:fill="FFFFFF"/>
+        </w:rPr>
+        <w:t>Hallenbads</w:t>
+      </w:r>
+      <w:proofErr w:type="spellEnd"/>
+      <w:r>
+        <w:rPr>
+          <w:shd w:val="clear" w:color="auto" w:fill="FFFFFF"/>
+        </w:rPr>
+        <w:t xml:space="preserve"> = Piscine intérieure</w:t>
+      </w:r>
+    </w:p>
+    <w:p>
+      <w:pPr>
+        <w:rPr>
+          <w:shd w:val="clear" w:color="auto" w:fill="FFFFFF"/>
+        </w:rPr>
+      </w:pPr>
+      <w:proofErr w:type="spellStart"/>
+      <w:r>
+        <w:rPr>
+          <w:shd w:val="clear" w:color="auto" w:fill="FFFFFF"/>
+        </w:rPr>
+        <w:t>knapp</w:t>
+      </w:r>
+      <w:proofErr w:type="spellEnd"/>
+      <w:r>
+        <w:rPr>
+          <w:shd w:val="clear" w:color="auto" w:fill="FFFFFF"/>
+        </w:rPr>
+        <w:t xml:space="preserve"> = fermer</w:t>
+      </w:r>
+    </w:p>
+    <w:p>
+      <w:pPr>
+        <w:rPr>
+          <w:shd w:val="clear" w:color="auto" w:fill="FFFFFF"/>
+        </w:rPr>
+      </w:pPr>
+      <w:proofErr w:type="spellStart"/>
+      <w:r>
+        <w:rPr>
+          <w:shd w:val="clear" w:color="auto" w:fill="FFFFFF"/>
+        </w:rPr>
+        <w:t>Stimmberechtigen</w:t>
+      </w:r>
+      <w:proofErr w:type="spellEnd"/>
+      <w:r>
+        <w:rPr>
+          <w:shd w:val="clear" w:color="auto" w:fill="FFFFFF"/>
+        </w:rPr>
+        <w:t xml:space="preserve"> = Vote</w:t>
+      </w:r>
+    </w:p>
+    <w:p>
+      <w:pPr>
+        <w:rPr>
+          <w:shd w:val="clear" w:color="auto" w:fill="FFFFFF"/>
+        </w:rPr>
+      </w:pPr>
+      <w:proofErr w:type="spellStart"/>
+      <w:r>
+        <w:rPr>
+          <w:shd w:val="clear" w:color="auto" w:fill="FFFFFF"/>
+        </w:rPr>
+        <w:t>Ergebnis</w:t>
+      </w:r>
+      <w:proofErr w:type="spellEnd"/>
+      <w:r>
+        <w:rPr>
+          <w:shd w:val="clear" w:color="auto" w:fill="FFFFFF"/>
+        </w:rPr>
+        <w:t xml:space="preserve"> = Résultat</w:t>
+      </w:r>
+    </w:p>
+    <w:p>
+      <w:pPr>
+        <w:rPr>
+          <w:shd w:val="clear" w:color="auto" w:fill="FFFFFF"/>
+        </w:rPr>
+      </w:pPr>
+      <w:r>
+        <w:rPr>
+          <w:shd w:val="clear" w:color="auto" w:fill="FFFFFF"/>
+        </w:rPr>
+        <w:t>Palmer = Palmer</w:t>
+      </w:r>
+    </w:p>
+    <w:p>
+      <w:pPr>
+        <w:rPr>
+          <w:shd w:val="clear" w:color="auto" w:fill="FFFFFF"/>
+        </w:rPr>
+      </w:pPr>
+      <w:proofErr w:type="spellStart"/>
+      <w:r>
+        <w:rPr>
+          <w:shd w:val="clear" w:color="auto" w:fill="FFFFFF"/>
+        </w:rPr>
+        <w:t>Wahlbeteiligung</w:t>
+      </w:r>
+      <w:proofErr w:type="spellEnd"/>
+      <w:r>
+        <w:rPr>
+          <w:shd w:val="clear" w:color="auto" w:fill="FFFFFF"/>
+        </w:rPr>
+        <w:t xml:space="preserve"> = Participation électorale</w:t>
+      </w:r>
+    </w:p>
+    <w:p>
+      <w:pPr>
+        <w:rPr>
+          <w:shd w:val="clear" w:color="auto" w:fill="FFFFFF"/>
+        </w:rPr>
+      </w:pPr>
+      <w:proofErr w:type="spellStart"/>
+      <w:r>
+        <w:rPr>
+          <w:shd w:val="clear" w:color="auto" w:fill="FFFFFF"/>
+        </w:rPr>
+        <w:t>sonst</w:t>
+      </w:r>
+      <w:proofErr w:type="spellEnd"/>
+      <w:r>
+        <w:rPr>
+          <w:shd w:val="clear" w:color="auto" w:fill="FFFFFF"/>
+        </w:rPr>
+        <w:t xml:space="preserve"> = Sinon</w:t>
+      </w:r>
+    </w:p>
+    <w:p>
+      <w:pPr>
+        <w:rPr>
+          <w:shd w:val="clear" w:color="auto" w:fill="FFFFFF"/>
+        </w:rPr>
+      </w:pPr>
+      <w:proofErr w:type="spellStart"/>
+      <w:r>
+        <w:rPr>
+          <w:shd w:val="clear" w:color="auto" w:fill="FFFFFF"/>
+        </w:rPr>
+        <w:t>wahlmüde</w:t>
+      </w:r>
+      <w:proofErr w:type="spellEnd"/>
+      <w:r>
+        <w:rPr>
+          <w:shd w:val="clear" w:color="auto" w:fill="FFFFFF"/>
+        </w:rPr>
+        <w:t xml:space="preserve"> = lasse des élections</w:t>
+      </w:r>
+    </w:p>
+    <w:p>
+      <w:pPr>
+        <w:rPr>
+          <w:shd w:val="clear" w:color="auto" w:fill="FFFFFF"/>
+        </w:rPr>
+      </w:pPr>
+      <w:proofErr w:type="spellStart"/>
+      <w:r>
+        <w:rPr>
+          <w:shd w:val="clear" w:color="auto" w:fill="FFFFFF"/>
+        </w:rPr>
+        <w:t>begeistert</w:t>
+      </w:r>
+      <w:proofErr w:type="spellEnd"/>
+      <w:r>
+        <w:rPr>
+          <w:shd w:val="clear" w:color="auto" w:fill="FFFFFF"/>
+        </w:rPr>
+        <w:t xml:space="preserve"> = enthousiaste</w:t>
+      </w:r>
+    </w:p>
+    <w:p>
+      <w:pPr>
+        <w:rPr>
+          <w:shd w:val="clear" w:color="auto" w:fill="FFFFFF"/>
+        </w:rPr>
+      </w:pPr>
+      <w:proofErr w:type="spellStart"/>
+      <w:r>
+        <w:rPr>
+          <w:shd w:val="clear" w:color="auto" w:fill="FFFFFF"/>
+        </w:rPr>
+        <w:t>Letzlich</w:t>
+      </w:r>
+      <w:proofErr w:type="spellEnd"/>
+      <w:r>
+        <w:rPr>
+          <w:shd w:val="clear" w:color="auto" w:fill="FFFFFF"/>
+        </w:rPr>
+        <w:t xml:space="preserve"> = Enfin</w:t>
+      </w:r>
+    </w:p>
+    <w:p>
+      <w:pPr>
+        <w:rPr>
+          <w:shd w:val="clear" w:color="auto" w:fill="FFFFFF"/>
+        </w:rPr>
+      </w:pPr>
+      <w:proofErr w:type="spellStart"/>
+      <w:r>
+        <w:rPr>
+          <w:shd w:val="clear" w:color="auto" w:fill="FFFFFF"/>
+        </w:rPr>
+        <w:t>bleibt</w:t>
+      </w:r>
+      <w:proofErr w:type="spellEnd"/>
+      <w:r>
+        <w:rPr>
+          <w:shd w:val="clear" w:color="auto" w:fill="FFFFFF"/>
+        </w:rPr>
+        <w:t xml:space="preserve"> = reste</w:t>
+      </w:r>
+    </w:p>
+    <w:p>
+      <w:pPr>
+        <w:rPr>
+          <w:shd w:val="clear" w:color="auto" w:fill="FFFFFF"/>
+        </w:rPr>
+      </w:pPr>
+      <w:proofErr w:type="spellStart"/>
+      <w:r>
+        <w:rPr>
+          <w:shd w:val="clear" w:color="auto" w:fill="FFFFFF"/>
+        </w:rPr>
+        <w:t>derart</w:t>
+      </w:r>
+      <w:proofErr w:type="spellEnd"/>
+      <w:r>
+        <w:rPr>
+          <w:shd w:val="clear" w:color="auto" w:fill="FFFFFF"/>
+        </w:rPr>
+        <w:t xml:space="preserve"> = tel</w:t>
+      </w:r>
+    </w:p>
+    <w:p>
+      <w:pPr>
+        <w:rPr>
+          <w:shd w:val="clear" w:color="auto" w:fill="FFFFFF"/>
+        </w:rPr>
+      </w:pPr>
+      <w:proofErr w:type="spellStart"/>
+      <w:r>
+        <w:rPr>
+          <w:shd w:val="clear" w:color="auto" w:fill="FFFFFF"/>
+        </w:rPr>
+        <w:t>niedrigschwelliges</w:t>
+      </w:r>
+      <w:proofErr w:type="spellEnd"/>
+      <w:r>
+        <w:rPr>
+          <w:shd w:val="clear" w:color="auto" w:fill="FFFFFF"/>
+        </w:rPr>
+        <w:t xml:space="preserve"> = seuil bas</w:t>
+      </w:r>
+    </w:p>
+    <w:p>
+      <w:pPr>
+        <w:rPr>
+          <w:shd w:val="clear" w:color="auto" w:fill="FFFFFF"/>
+        </w:rPr>
+      </w:pPr>
+      <w:proofErr w:type="spellStart"/>
+      <w:r>
+        <w:rPr>
+          <w:shd w:val="clear" w:color="auto" w:fill="FFFFFF"/>
+        </w:rPr>
+        <w:t>inhaltlicher</w:t>
+      </w:r>
+      <w:proofErr w:type="spellEnd"/>
+      <w:r>
+        <w:rPr>
+          <w:shd w:val="clear" w:color="auto" w:fill="FFFFFF"/>
+        </w:rPr>
+        <w:t xml:space="preserve"> = contenu</w:t>
+      </w:r>
+    </w:p>
+    <w:p>
+      <w:pPr>
+        <w:rPr>
+          <w:shd w:val="clear" w:color="auto" w:fill="FFFFFF"/>
+        </w:rPr>
+      </w:pPr>
+      <w:proofErr w:type="spellStart"/>
+      <w:r>
+        <w:rPr>
+          <w:shd w:val="clear" w:color="auto" w:fill="FFFFFF"/>
+        </w:rPr>
+        <w:t>Auseinandersetzung</w:t>
+      </w:r>
+      <w:proofErr w:type="spellEnd"/>
+      <w:r>
+        <w:rPr>
+          <w:shd w:val="clear" w:color="auto" w:fill="FFFFFF"/>
+        </w:rPr>
+        <w:t xml:space="preserve"> = discussion</w:t>
+      </w:r>
+    </w:p>
+    <w:p>
+      <w:pPr>
+        <w:rPr>
+          <w:shd w:val="clear" w:color="auto" w:fill="FFFFFF"/>
+        </w:rPr>
+      </w:pPr>
+      <w:proofErr w:type="spellStart"/>
+      <w:r>
+        <w:rPr>
+          <w:shd w:val="clear" w:color="auto" w:fill="FFFFFF"/>
+        </w:rPr>
+        <w:t>Immerhin</w:t>
+      </w:r>
+      <w:proofErr w:type="spellEnd"/>
+      <w:r>
+        <w:rPr>
+          <w:shd w:val="clear" w:color="auto" w:fill="FFFFFF"/>
+        </w:rPr>
+        <w:t xml:space="preserve"> = Après tout</w:t>
+      </w:r>
+    </w:p>
+    <w:p>
+      <w:pPr>
+        <w:rPr>
+          <w:shd w:val="clear" w:color="auto" w:fill="FFFFFF"/>
+        </w:rPr>
+      </w:pPr>
+      <w:proofErr w:type="spellStart"/>
+      <w:r>
+        <w:rPr>
+          <w:shd w:val="clear" w:color="auto" w:fill="FFFFFF"/>
+        </w:rPr>
+        <w:t>Demokratisierungseffekt</w:t>
+      </w:r>
+      <w:proofErr w:type="spellEnd"/>
+      <w:r>
+        <w:rPr>
+          <w:shd w:val="clear" w:color="auto" w:fill="FFFFFF"/>
+        </w:rPr>
+        <w:t xml:space="preserve"> = Effet de démocratisation</w:t>
+      </w:r>
+    </w:p>
+    <w:p>
+      <w:pPr>
+        <w:rPr>
+          <w:shd w:val="clear" w:color="auto" w:fill="FFFFFF"/>
+        </w:rPr>
+      </w:pPr>
+      <w:proofErr w:type="spellStart"/>
+      <w:r>
+        <w:rPr>
+          <w:shd w:val="clear" w:color="auto" w:fill="FFFFFF"/>
+        </w:rPr>
+        <w:t>erleichtert</w:t>
+      </w:r>
+      <w:proofErr w:type="spellEnd"/>
+      <w:r>
+        <w:rPr>
+          <w:shd w:val="clear" w:color="auto" w:fill="FFFFFF"/>
+        </w:rPr>
+        <w:t xml:space="preserve"> = facilite</w:t>
+      </w:r>
+    </w:p>
+    <w:p>
+      <w:pPr>
+        <w:rPr>
+          <w:shd w:val="clear" w:color="auto" w:fill="FFFFFF"/>
+        </w:rPr>
+      </w:pPr>
+      <w:proofErr w:type="spellStart"/>
+      <w:r>
+        <w:rPr>
+          <w:shd w:val="clear" w:color="auto" w:fill="FFFFFF"/>
+        </w:rPr>
+        <w:t>Rückkoppelung</w:t>
+      </w:r>
+      <w:proofErr w:type="spellEnd"/>
+      <w:r>
+        <w:rPr>
+          <w:shd w:val="clear" w:color="auto" w:fill="FFFFFF"/>
+        </w:rPr>
+        <w:t xml:space="preserve"> = Retour d'information</w:t>
+      </w:r>
+    </w:p>
+    <w:p>
+      <w:pPr>
+        <w:rPr>
+          <w:shd w:val="clear" w:color="auto" w:fill="FFFFFF"/>
+        </w:rPr>
+      </w:pPr>
+      <w:proofErr w:type="spellStart"/>
+      <w:r>
+        <w:rPr>
+          <w:shd w:val="clear" w:color="auto" w:fill="FFFFFF"/>
+        </w:rPr>
+        <w:t>Regierenden</w:t>
+      </w:r>
+      <w:proofErr w:type="spellEnd"/>
+      <w:r>
+        <w:rPr>
+          <w:shd w:val="clear" w:color="auto" w:fill="FFFFFF"/>
+        </w:rPr>
+        <w:t xml:space="preserve"> = Gouvernance</w:t>
+      </w:r>
+    </w:p>
+    <w:p>
+      <w:pPr>
+        <w:rPr>
+          <w:shd w:val="clear" w:color="auto" w:fill="FFFFFF"/>
+        </w:rPr>
+      </w:pPr>
+      <w:proofErr w:type="spellStart"/>
+      <w:r>
+        <w:rPr>
+          <w:shd w:val="clear" w:color="auto" w:fill="FFFFFF"/>
+        </w:rPr>
+        <w:lastRenderedPageBreak/>
+        <w:t>Regierten</w:t>
+      </w:r>
+      <w:proofErr w:type="spellEnd"/>
+      <w:r>
+        <w:rPr>
+          <w:shd w:val="clear" w:color="auto" w:fill="FFFFFF"/>
+        </w:rPr>
+        <w:t xml:space="preserve"> = Gouverné</w:t>
+      </w:r>
+    </w:p>
+    <w:p>
+      <w:pPr>
+        <w:rPr>
+          <w:shd w:val="clear" w:color="auto" w:fill="FFFFFF"/>
+        </w:rPr>
+      </w:pPr>
+      <w:proofErr w:type="spellStart"/>
+      <w:r>
+        <w:rPr>
+          <w:shd w:val="clear" w:color="auto" w:fill="FFFFFF"/>
+        </w:rPr>
+        <w:t>Besorgt</w:t>
+      </w:r>
+      <w:proofErr w:type="spellEnd"/>
+      <w:r>
+        <w:rPr>
+          <w:shd w:val="clear" w:color="auto" w:fill="FFFFFF"/>
+        </w:rPr>
+        <w:t xml:space="preserve"> = concernées</w:t>
+      </w:r>
+    </w:p>
+    <w:p>
+      <w:pPr>
+        <w:rPr>
+          <w:shd w:val="clear" w:color="auto" w:fill="FFFFFF"/>
+        </w:rPr>
+      </w:pPr>
+      <w:proofErr w:type="spellStart"/>
+      <w:r>
+        <w:rPr>
+          <w:shd w:val="clear" w:color="auto" w:fill="FFFFFF"/>
+        </w:rPr>
+        <w:t>Bereitgesellt</w:t>
+      </w:r>
+      <w:proofErr w:type="spellEnd"/>
+      <w:r>
+        <w:rPr>
+          <w:shd w:val="clear" w:color="auto" w:fill="FFFFFF"/>
+        </w:rPr>
+        <w:t xml:space="preserve"> = fournir</w:t>
+      </w:r>
+    </w:p>
+    <w:p>
+      <w:pPr>
+        <w:rPr>
+          <w:shd w:val="clear" w:color="auto" w:fill="FFFFFF"/>
+        </w:rPr>
+      </w:pPr>
+      <w:proofErr w:type="spellStart"/>
+      <w:r>
+        <w:rPr>
+          <w:shd w:val="clear" w:color="auto" w:fill="FFFFFF"/>
+        </w:rPr>
+        <w:t>Oberbürgermeister</w:t>
+      </w:r>
+      <w:proofErr w:type="spellEnd"/>
+      <w:r>
+        <w:rPr>
+          <w:shd w:val="clear" w:color="auto" w:fill="FFFFFF"/>
+        </w:rPr>
+        <w:t xml:space="preserve"> = </w:t>
+      </w:r>
+      <w:r>
+        <w:rPr>
+          <w:shd w:val="clear" w:color="auto" w:fill="FFFFFF"/>
+        </w:rPr>
+        <w:t>Maire</w:t>
+      </w:r>
+    </w:p>
+    <w:p>
+      <w:pPr>
+        <w:rPr>
+          <w:shd w:val="clear" w:color="auto" w:fill="FFFFFF"/>
+        </w:rPr>
+      </w:pPr>
+    </w:p>
+    <w:p>
+      <w:pPr>
+        <w:rPr>
+          <w:shd w:val="clear" w:color="auto" w:fill="FFFFFF"/>
+        </w:rPr>
+      </w:pPr>
+      <w:proofErr w:type="spellStart"/>
+      <w:r>
+        <w:rPr>
           <w:shd w:val="clear" w:color="auto" w:fill="FFFFFF"/>
         </w:rPr>
         <w:t>Mehr</w:t>
@@ -91,10 +1397,6 @@
       <w:proofErr w:type="spellEnd"/>
       <w:r>
         <w:rPr>
-          <w:rFonts w:ascii="Helvetica" w:hAnsi="Helvetica" w:cs="Helvetica"/>
-          <w:color w:val="000000"/>
-          <w:sz w:val="21"/>
-          <w:szCs w:val="21"/>
           <w:shd w:val="clear" w:color="auto" w:fill="FFFFFF"/>
         </w:rPr>
         <w:t xml:space="preserve"> </w:t>
@@ -102,10 +1404,6 @@
       <w:proofErr w:type="spellStart"/>
       <w:r>
         <w:rPr>
-          <w:rFonts w:ascii="Helvetica" w:hAnsi="Helvetica" w:cs="Helvetica"/>
-          <w:color w:val="000000"/>
-          <w:sz w:val="21"/>
-          <w:szCs w:val="21"/>
           <w:shd w:val="clear" w:color="auto" w:fill="FFFFFF"/>
         </w:rPr>
         <w:t>Demokratie</w:t>
@@ -113,22 +1411,291 @@
       <w:proofErr w:type="spellEnd"/>
       <w:r>
         <w:rPr>
-          <w:rFonts w:ascii="Helvetica" w:hAnsi="Helvetica" w:cs="Helvetica"/>
-          <w:color w:val="000000"/>
-          <w:sz w:val="21"/>
-          <w:szCs w:val="21"/>
           <w:shd w:val="clear" w:color="auto" w:fill="FFFFFF"/>
         </w:rPr>
         <w:t xml:space="preserve"> in Tübingen, sur cahier: faire un résumé en français et répondre à la question a)</w:t>
       </w:r>
     </w:p>
-    <w:p/>
-    <w:p>
-      <w:r>
-        <w:t xml:space="preserve">Le maire voulais une démocratie communautaire </w:t>
-      </w:r>
-    </w:p>
-    <w:p/>
+    <w:p>
+      <w:pPr>
+        <w:rPr>
+          <w:shd w:val="clear" w:color="auto" w:fill="FFFFFF"/>
+        </w:rPr>
+      </w:pPr>
+    </w:p>
+    <w:p>
+      <w:pPr>
+        <w:rPr>
+          <w:shd w:val="clear" w:color="auto" w:fill="FFFFFF"/>
+        </w:rPr>
+      </w:pPr>
+      <w:r>
+        <w:rPr>
+          <w:shd w:val="clear" w:color="auto" w:fill="FFFFFF"/>
+        </w:rPr>
+        <w:t>Dans la ville de Tübingen une application</w:t>
+      </w:r>
+      <w:r>
+        <w:rPr>
+          <w:shd w:val="clear" w:color="auto" w:fill="FFFFFF"/>
+        </w:rPr>
+        <w:t xml:space="preserve"> pour mobiles</w:t>
+      </w:r>
+      <w:r>
+        <w:rPr>
+          <w:shd w:val="clear" w:color="auto" w:fill="FFFFFF"/>
+        </w:rPr>
+        <w:t xml:space="preserve"> a été développé par le </w:t>
+      </w:r>
+      <w:r>
+        <w:rPr>
+          <w:shd w:val="clear" w:color="auto" w:fill="FFFFFF"/>
+        </w:rPr>
+        <w:t>maire</w:t>
+      </w:r>
+      <w:r>
+        <w:rPr>
+          <w:shd w:val="clear" w:color="auto" w:fill="FFFFFF"/>
+        </w:rPr>
+        <w:t xml:space="preserve"> dans le but de</w:t>
+      </w:r>
+      <w:r>
+        <w:rPr>
+          <w:shd w:val="clear" w:color="auto" w:fill="FFFFFF"/>
+        </w:rPr>
+        <w:t xml:space="preserve"> </w:t>
+      </w:r>
+      <w:r>
+        <w:rPr>
+          <w:shd w:val="clear" w:color="auto" w:fill="FFFFFF"/>
+        </w:rPr>
+        <w:t>récupérer</w:t>
+      </w:r>
+      <w:r>
+        <w:rPr>
+          <w:shd w:val="clear" w:color="auto" w:fill="FFFFFF"/>
+        </w:rPr>
+        <w:t xml:space="preserve"> plus facilement les avis de leurs citoyens</w:t>
+      </w:r>
+      <w:r>
+        <w:rPr>
+          <w:shd w:val="clear" w:color="auto" w:fill="FFFFFF"/>
+        </w:rPr>
+        <w:t xml:space="preserve"> et aussi de les motiver à </w:t>
+      </w:r>
+      <w:r>
+        <w:rPr>
+          <w:shd w:val="clear" w:color="auto" w:fill="FFFFFF"/>
+        </w:rPr>
+        <w:t xml:space="preserve">plus </w:t>
+      </w:r>
+      <w:r>
+        <w:rPr>
+          <w:shd w:val="clear" w:color="auto" w:fill="FFFFFF"/>
+        </w:rPr>
+        <w:t>s’impliquer dans la politique locale</w:t>
+      </w:r>
+      <w:r>
+        <w:rPr>
+          <w:shd w:val="clear" w:color="auto" w:fill="FFFFFF"/>
+        </w:rPr>
+        <w:t>. Cette application permet aussi aux citoyens de voter de manière sécurisée par le biais d’un code unique pour chaque habitation</w:t>
+      </w:r>
+      <w:r>
+        <w:rPr>
+          <w:shd w:val="clear" w:color="auto" w:fill="FFFFFF"/>
+        </w:rPr>
+        <w:t xml:space="preserve">. En 2019, 16 pourcent de la population (soit 12 000 personnes) on participé à la première enquête </w:t>
+      </w:r>
+      <w:r>
+        <w:t>sur la construction d'une piscine couverte ou d'une salle de concert</w:t>
+      </w:r>
+      <w:r>
+        <w:t xml:space="preserve">. </w:t>
+      </w:r>
+      <w:r>
+        <w:t>Cette application permet de montrer la politique sous un novelle angle. La question restante est de savoir si une participation de bas seul permet également un débat de fond.</w:t>
+      </w:r>
+    </w:p>
+    <w:p>
+      <w:pPr>
+        <w:rPr>
+          <w:shd w:val="clear" w:color="auto" w:fill="FFFFFF"/>
+        </w:rPr>
+      </w:pPr>
+    </w:p>
+    <w:p>
+      <w:pPr>
+        <w:rPr>
+          <w:shd w:val="clear" w:color="auto" w:fill="FFFFFF"/>
+          <w:lang w:val="de-DE"/>
+        </w:rPr>
+      </w:pPr>
+      <w:r>
+        <w:rPr>
+          <w:shd w:val="clear" w:color="auto" w:fill="FFFFFF"/>
+          <w:lang w:val="de-DE"/>
+        </w:rPr>
+        <w:t>a)</w:t>
+      </w:r>
+    </w:p>
+    <w:p>
+      <w:pPr>
+        <w:rPr>
+          <w:shd w:val="clear" w:color="auto" w:fill="FFFFFF"/>
+          <w:lang w:val="de-DE"/>
+        </w:rPr>
+      </w:pPr>
+      <w:r>
+        <w:rPr>
+          <w:shd w:val="clear" w:color="auto" w:fill="FFFFFF"/>
+          <w:lang w:val="de-DE"/>
+        </w:rPr>
+        <w:t xml:space="preserve">Dieses Projekt findet in Tübingen statt. Das Ziel dieses Projekts ist es, </w:t>
+      </w:r>
+      <w:r>
+        <w:rPr>
+          <w:shd w:val="clear" w:color="auto" w:fill="FFFFFF"/>
+          <w:lang w:val="de-DE"/>
+        </w:rPr>
+        <w:t>Bürger von Tübingen</w:t>
+      </w:r>
+      <w:r>
+        <w:rPr>
+          <w:shd w:val="clear" w:color="auto" w:fill="FFFFFF"/>
+          <w:lang w:val="de-DE"/>
+        </w:rPr>
+        <w:t xml:space="preserve"> über 16 Jahren zu mutigen, sich für Politik zu interessieren</w:t>
+      </w:r>
+      <w:r>
+        <w:rPr>
+          <w:shd w:val="clear" w:color="auto" w:fill="FFFFFF"/>
+          <w:lang w:val="de-DE"/>
+        </w:rPr>
+        <w:t xml:space="preserve"> und sie in die Politische Entscheidungsprozesse</w:t>
+      </w:r>
+      <w:r>
+        <w:rPr>
+          <w:shd w:val="clear" w:color="auto" w:fill="FFFFFF"/>
+          <w:lang w:val="de-DE"/>
+        </w:rPr>
+        <w:t xml:space="preserve"> einbinden</w:t>
+      </w:r>
+      <w:r>
+        <w:rPr>
+          <w:shd w:val="clear" w:color="auto" w:fill="FFFFFF"/>
+          <w:lang w:val="de-DE"/>
+        </w:rPr>
+        <w:t xml:space="preserve">. </w:t>
+      </w:r>
+      <w:r>
+        <w:rPr>
+          <w:shd w:val="clear" w:color="auto" w:fill="FFFFFF"/>
+          <w:lang w:val="de-DE"/>
+        </w:rPr>
+        <w:t>Dafür hat der Oberbürgermeister einen App</w:t>
+      </w:r>
+      <w:r>
+        <w:rPr>
+          <w:shd w:val="clear" w:color="auto" w:fill="FFFFFF"/>
+          <w:lang w:val="de-DE"/>
+        </w:rPr>
+        <w:t xml:space="preserve"> </w:t>
+      </w:r>
+      <w:r>
+        <w:rPr>
+          <w:shd w:val="clear" w:color="auto" w:fill="FFFFFF"/>
+          <w:lang w:val="de-DE"/>
+        </w:rPr>
+        <w:t xml:space="preserve">entwickelt, der Ziel </w:t>
+      </w:r>
+      <w:r>
+        <w:rPr>
+          <w:shd w:val="clear" w:color="auto" w:fill="FFFFFF"/>
+          <w:lang w:val="de-DE"/>
+        </w:rPr>
+        <w:t xml:space="preserve">ist es, </w:t>
+      </w:r>
+      <w:r>
+        <w:rPr>
+          <w:shd w:val="clear" w:color="auto" w:fill="FFFFFF"/>
+          <w:lang w:val="de-DE"/>
+        </w:rPr>
+        <w:t>alle</w:t>
+      </w:r>
+      <w:r>
+        <w:rPr>
+          <w:shd w:val="clear" w:color="auto" w:fill="FFFFFF"/>
+          <w:lang w:val="de-DE"/>
+        </w:rPr>
+        <w:t xml:space="preserve"> Menschen die Möglichkeit geben, ihre Meinung über die Stadt zu äußern. Man könnte sagen, dass diese Anwendung eine </w:t>
+      </w:r>
+      <w:r>
+        <w:rPr>
+          <w:shd w:val="clear" w:color="auto" w:fill="FFFFFF"/>
+          <w:lang w:val="de-DE"/>
+        </w:rPr>
+        <w:t>Bürger-Feedback</w:t>
+      </w:r>
+      <w:r>
+        <w:rPr>
+          <w:shd w:val="clear" w:color="auto" w:fill="FFFFFF"/>
+          <w:lang w:val="de-DE"/>
+        </w:rPr>
+        <w:t xml:space="preserve"> ist</w:t>
+      </w:r>
+      <w:r>
+        <w:rPr>
+          <w:shd w:val="clear" w:color="auto" w:fill="FFFFFF"/>
+          <w:lang w:val="de-DE"/>
+        </w:rPr>
+        <w:t>.</w:t>
+      </w:r>
+      <w:r>
+        <w:rPr>
+          <w:shd w:val="clear" w:color="auto" w:fill="FFFFFF"/>
+          <w:lang w:val="de-DE"/>
+        </w:rPr>
+        <w:t xml:space="preserve"> </w:t>
+      </w:r>
+      <w:r>
+        <w:rPr>
+          <w:shd w:val="clear" w:color="auto" w:fill="FFFFFF"/>
+          <w:lang w:val="de-DE"/>
+        </w:rPr>
+        <w:t xml:space="preserve">Das wird über die Smartphone-App </w:t>
+      </w:r>
+      <w:r>
+        <w:rPr>
+          <w:shd w:val="clear" w:color="auto" w:fill="FFFFFF"/>
+          <w:lang w:val="de-DE"/>
+        </w:rPr>
+        <w:t xml:space="preserve">gelungen, mit einem Zugangscode kann ein Tübinger seiner Meinung mitteilen. Der Oberbürgermeister war </w:t>
+      </w:r>
+      <w:proofErr w:type="gramStart"/>
+      <w:r>
+        <w:rPr>
+          <w:shd w:val="clear" w:color="auto" w:fill="FFFFFF"/>
+          <w:lang w:val="de-DE"/>
+        </w:rPr>
+        <w:t>ziemlich zufrieden</w:t>
+      </w:r>
+      <w:proofErr w:type="gramEnd"/>
+      <w:r>
+        <w:rPr>
+          <w:shd w:val="clear" w:color="auto" w:fill="FFFFFF"/>
+          <w:lang w:val="de-DE"/>
+        </w:rPr>
+        <w:t xml:space="preserve"> mit dem ersten Wahlen, weil es gab eine hohe Wahlbeteiligung bei den 16- bis 20-Jährigen. </w:t>
+      </w:r>
+      <w:r>
+        <w:rPr>
+          <w:shd w:val="clear" w:color="auto" w:fill="FFFFFF"/>
+          <w:lang w:val="de-DE"/>
+        </w:rPr>
+        <w:t>Er hofft, dass das App mehr Austausch zwischen Regierenden und Regierten stimulieren wird.</w:t>
+      </w:r>
+    </w:p>
     <w:p/>
     <w:tbl>
       <w:tblPr>
@@ -146,6 +1713,7 @@
             <w:tcW w:w="4531" w:type="dxa"/>
           </w:tcPr>
           <w:p>
+            <w:bookmarkStart w:id="0" w:name="_Hlk63007585"/>
             <w:r>
               <w:t>Allemand</w:t>
             </w:r>
@@ -236,6 +1804,7 @@
               <w:rPr>
                 <w:lang w:val="de-DE"/>
               </w:rPr>
+              <w:lastRenderedPageBreak/>
               <w:t>Viele Menschen haben das Gefühl, ihre Meinung spiele bei kommunalen Entscheidungen nur bei Wahlen eine Rolle. Ein kleiner Kreis von Politikern und Gemeinderatsmitglieder</w:t>
             </w:r>
             <w:r>
@@ -269,6 +1838,104 @@
                 <w:lang w:val="de-DE"/>
               </w:rPr>
               <w:t xml:space="preserve">digitalisiert, kann die </w:t>
+            </w:r>
+            <w:r>
+              <w:rPr>
+                <w:lang w:val="de-DE"/>
+              </w:rPr>
+              <w:t>Demokratie nicht bei Bleistift und Papier stehen bleiben.“ (…)</w:t>
+            </w:r>
+          </w:p>
+          <w:p>
+            <w:pPr>
+              <w:rPr>
+                <w:lang w:val="de-DE"/>
+              </w:rPr>
+            </w:pPr>
+          </w:p>
+          <w:p>
+            <w:pPr>
+              <w:rPr>
+                <w:lang w:val="de-DE"/>
+              </w:rPr>
+            </w:pPr>
+            <w:r>
+              <w:rPr>
+                <w:lang w:val="de-DE"/>
+              </w:rPr>
+              <w:t xml:space="preserve">Für die </w:t>
+            </w:r>
+            <w:r>
+              <w:rPr>
+                <w:lang w:val="de-DE"/>
+              </w:rPr>
+              <w:t>Abstimmung müssen Daten aus den Einwohnermeldere</w:t>
+            </w:r>
+            <w:r>
+              <w:rPr>
+                <w:lang w:val="de-DE"/>
+              </w:rPr>
+              <w:t>gister auf die Smartphone-App übertragen werden. Mithilfe eines Zugangscodes äußern die Tübinger dann ihre Meinung So kann jede Einwohner über 16 Jahre nur einmal an der Befragung teilnehmen. (…)</w:t>
+            </w:r>
+          </w:p>
+          <w:p>
+            <w:pPr>
+              <w:rPr>
+                <w:lang w:val="de-DE"/>
+              </w:rPr>
+            </w:pPr>
+          </w:p>
+          <w:p>
+            <w:pPr>
+              <w:rPr>
+                <w:lang w:val="de-DE"/>
+              </w:rPr>
+            </w:pPr>
+            <w:r>
+              <w:rPr>
+                <w:lang w:val="de-DE"/>
+              </w:rPr>
+              <w:t>An der ersten Umfrage zum Bau eines Hallenbads oder eines Konzertsaals nahmen im März rund 12.000 Personen teil. Das sind knapp 16 Prozent der 77.</w:t>
+            </w:r>
+            <w:r>
+              <w:rPr>
+                <w:lang w:val="de-DE"/>
+              </w:rPr>
+              <w:t xml:space="preserve">000 Stimmberechtigen in Tübingen. Repräsentativ ist das Ergebnis somit nicht. Palmer ist dennoch zufrieden, vor allem über die hohe Wahlbeteiligung bei den 16- bis 20-Jährigen. „Die sonst so </w:t>
+            </w:r>
+            <w:proofErr w:type="spellStart"/>
+            <w:r>
+              <w:rPr>
+                <w:lang w:val="de-DE"/>
+              </w:rPr>
+              <w:t>wahlmüde</w:t>
+            </w:r>
+            <w:proofErr w:type="spellEnd"/>
+            <w:r>
+              <w:rPr>
+                <w:lang w:val="de-DE"/>
+              </w:rPr>
+              <w:t xml:space="preserve"> Jungen ist begeistert von dem Konzept“, sagt Tübingens OB. (…)</w:t>
+            </w:r>
+          </w:p>
+          <w:p>
+            <w:pPr>
+              <w:rPr>
+                <w:lang w:val="de-DE"/>
+              </w:rPr>
+            </w:pPr>
+          </w:p>
+          <w:p>
+            <w:pPr>
+              <w:rPr>
+                <w:lang w:val="de-DE"/>
+              </w:rPr>
+            </w:pPr>
+            <w:r>
+              <w:rPr>
+                <w:lang w:val="de-DE"/>
+              </w:rPr>
+              <w:t>Letztlich bleibt die Frage, ob ein derart niedrigschwelliges Partizipationsmodell auch zu inhaltlicher Auseinandersetzung motiviert. (…) Immerhin, und das allein ist ein Demokratisierungseffekt, erleichtert die App die Rückkoppelung zwischen Regierenden und Regierten.</w:t>
             </w:r>
           </w:p>
         </w:tc>
@@ -276,9 +1943,51 @@
           <w:tcPr>
             <w:tcW w:w="4531" w:type="dxa"/>
           </w:tcPr>
+          <w:p>
+            <w:r>
+              <w:lastRenderedPageBreak/>
+              <w:t>Le dirigeant de la ville veut renforcer la démocratie au niveau municipal et, surtout, impliquer davantage les citoyens dans les processus de décision politique. C'est en 2019 que cela fonctionne le mieux au niveau numérique. (…)</w:t>
+            </w:r>
+          </w:p>
+          <w:p>
+            <w:r>
+              <w:t>En cliquant dans la ville pour avoir son mot à dire, la politique locale sur le smartphone - est-ce un antidote au désenchantement vis-à-vis de la politique, voire à l'avenir de la démocratie ? (…)</w:t>
+            </w:r>
+          </w:p>
           <w:p/>
+          <w:p>
+            <w:r>
+              <w:lastRenderedPageBreak/>
+              <w:t>Beaucoup de gens ont le sentiment que leur opinion ne joue un rôle que dans les décisions locales lors des élections. Un petit cercle de politiciens et de membres du conseil local décide en fin de compte de la répartition du budget limité, est l'accusation ;</w:t>
+            </w:r>
+          </w:p>
+          <w:p/>
+          <w:p>
+            <w:r>
+              <w:t>Cela va changer avec la nouvelle application à Tübingen. Ce modèle est le modèle suisse de démocratie directe. "J'ai longtemps souhaité pouvoir utiliser Internet pour voter également", déclare Palmer. "Quand le monde entier passe au numérique, la démocratie ne peut pas s'arrêter au crayon et au papier." (…)</w:t>
+            </w:r>
+          </w:p>
+          <w:p/>
+          <w:p>
+            <w:r>
+              <w:t>Pour voter, les données des registres des résidents doivent être transférées sur l'application pour smartphone. À l'aide d'un code d'accès, les habitants de Tübingen expriment ensuite leur opinion. Ainsi, chaque habitant de plus de 16 ans ne peut participer à l'enquête qu'une seule fois. (…)</w:t>
+            </w:r>
+          </w:p>
+          <w:p/>
+          <w:p>
+            <w:r>
+              <w:t>En mars, quelque 12 000 personnes ont participé à la première enquête sur la construction d'une piscine couverte ou d'une salle de concert. Cela représente un peu moins de 16 % des 77 000 électeurs de Tübingen. Le résultat n'est donc pas représentatif. Palmer est néanmoins satisfait, notamment de la forte participation des 16-20 ans. "Les jeunes, par ailleurs si lassés des élections, sont enthousiasmés par le concept", explique le directeur général de Tübingen. (…)</w:t>
+            </w:r>
+          </w:p>
+          <w:p/>
+          <w:p>
+            <w:r>
+              <w:t>En fin de compte, la question reste de savoir si un modèle de participation à bas seuil motive également un débat de fond. (...) Au moins, et c'est là le seul effet de démocratisation, l'application facilite le retour d'information entre les gouvernants et les gouvernés.</w:t>
+            </w:r>
+          </w:p>
         </w:tc>
       </w:tr>
+      <w:bookmarkEnd w:id="0"/>
     </w:tbl>
     <w:p/>
     <w:sectPr>

</xml_diff>

<commit_message>
uploaded hte files from a while
</commit_message>
<xml_diff>
--- a/files/Matières/Allemand/T1/037 Exercice d'Allemand du 30 01 2021.docx
+++ b/files/Matières/Allemand/T1/037 Exercice d'Allemand du 30 01 2021.docx
@@ -1481,19 +1481,7 @@
         <w:rPr>
           <w:shd w:val="clear" w:color="auto" w:fill="FFFFFF"/>
         </w:rPr>
-        <w:t xml:space="preserve"> et aussi de les motiver à </w:t>
-      </w:r>
-      <w:r>
-        <w:rPr>
-          <w:shd w:val="clear" w:color="auto" w:fill="FFFFFF"/>
-        </w:rPr>
-        <w:t xml:space="preserve">plus </w:t>
-      </w:r>
-      <w:r>
-        <w:rPr>
-          <w:shd w:val="clear" w:color="auto" w:fill="FFFFFF"/>
-        </w:rPr>
-        <w:t>s’impliquer dans la politique locale</w:t>
+        <w:t xml:space="preserve"> et aussi de les motiver à plus s’impliquer dans la politique locale</w:t>
       </w:r>
       <w:r>
         <w:rPr>
@@ -1508,195 +1496,199 @@
         <w:t xml:space="preserve">. En 2019, 16 pourcent de la population (soit 12 000 personnes) on participé à la première enquête </w:t>
       </w:r>
       <w:r>
-        <w:t>sur la construction d'une piscine couverte ou d'une salle de concert</w:t>
-      </w:r>
-      <w:r>
+        <w:t xml:space="preserve">sur la construction d'une piscine couverte ou d'une salle de concert. </w:t>
+      </w:r>
+      <w:r>
+        <w:t>Cette application permet de montrer la politique sous un novelle angle. La question restante est de savoir si une participation de bas seul permet également un débat de fond.</w:t>
+      </w:r>
+    </w:p>
+    <w:p>
+      <w:pPr>
+        <w:rPr>
+          <w:shd w:val="clear" w:color="auto" w:fill="FFFFFF"/>
+        </w:rPr>
+      </w:pPr>
+    </w:p>
+    <w:p>
+      <w:pPr>
+        <w:rPr>
+          <w:shd w:val="clear" w:color="auto" w:fill="FFFFFF"/>
+          <w:lang w:val="de-DE"/>
+        </w:rPr>
+      </w:pPr>
+      <w:r>
+        <w:rPr>
+          <w:shd w:val="clear" w:color="auto" w:fill="FFFFFF"/>
+          <w:lang w:val="de-DE"/>
+        </w:rPr>
+        <w:t>a)</w:t>
+      </w:r>
+    </w:p>
+    <w:p>
+      <w:pPr>
+        <w:rPr>
+          <w:shd w:val="clear" w:color="auto" w:fill="FFFFFF"/>
+          <w:lang w:val="de-DE"/>
+        </w:rPr>
+      </w:pPr>
+      <w:r>
+        <w:rPr>
+          <w:shd w:val="clear" w:color="auto" w:fill="FFFFFF"/>
+          <w:lang w:val="de-DE"/>
+        </w:rPr>
+        <w:t xml:space="preserve">Dieses Projekt findet in Tübingen statt. Das Ziel dieses Projekts ist es, </w:t>
+      </w:r>
+      <w:r>
+        <w:rPr>
+          <w:shd w:val="clear" w:color="auto" w:fill="FFFFFF"/>
+          <w:lang w:val="de-DE"/>
+        </w:rPr>
+        <w:t>Bürger von Tübingen</w:t>
+      </w:r>
+      <w:r>
+        <w:rPr>
+          <w:shd w:val="clear" w:color="auto" w:fill="FFFFFF"/>
+          <w:lang w:val="de-DE"/>
+        </w:rPr>
+        <w:t xml:space="preserve"> über 16 Jahren zu mutigen, sich für Politik zu interessieren</w:t>
+      </w:r>
+      <w:r>
+        <w:rPr>
+          <w:shd w:val="clear" w:color="auto" w:fill="FFFFFF"/>
+          <w:lang w:val="de-DE"/>
+        </w:rPr>
+        <w:t xml:space="preserve"> und sie in die Politische Entscheidungsprozesse</w:t>
+      </w:r>
+      <w:r>
+        <w:rPr>
+          <w:shd w:val="clear" w:color="auto" w:fill="FFFFFF"/>
+          <w:lang w:val="de-DE"/>
+        </w:rPr>
+        <w:t xml:space="preserve"> einbinden</w:t>
+      </w:r>
+      <w:r>
+        <w:rPr>
+          <w:shd w:val="clear" w:color="auto" w:fill="FFFFFF"/>
+          <w:lang w:val="de-DE"/>
+        </w:rPr>
         <w:t xml:space="preserve">. </w:t>
       </w:r>
       <w:r>
-        <w:t>Cette application permet de montrer la politique sous un novelle angle. La question restante est de savoir si une participation de bas seul permet également un débat de fond.</w:t>
-      </w:r>
-    </w:p>
-    <w:p>
-      <w:pPr>
-        <w:rPr>
-          <w:shd w:val="clear" w:color="auto" w:fill="FFFFFF"/>
-        </w:rPr>
-      </w:pPr>
-    </w:p>
-    <w:p>
-      <w:pPr>
         <w:rPr>
           <w:shd w:val="clear" w:color="auto" w:fill="FFFFFF"/>
           <w:lang w:val="de-DE"/>
         </w:rPr>
-      </w:pPr>
+        <w:t>Dafür hat der Oberbürgermeister einen App</w:t>
+      </w:r>
       <w:r>
         <w:rPr>
           <w:shd w:val="clear" w:color="auto" w:fill="FFFFFF"/>
           <w:lang w:val="de-DE"/>
         </w:rPr>
-        <w:t>a)</w:t>
-      </w:r>
-    </w:p>
-    <w:p>
-      <w:pPr>
+        <w:t xml:space="preserve"> </w:t>
+      </w:r>
+      <w:r>
         <w:rPr>
           <w:shd w:val="clear" w:color="auto" w:fill="FFFFFF"/>
           <w:lang w:val="de-DE"/>
         </w:rPr>
-      </w:pPr>
+        <w:t xml:space="preserve">entwickelt, der Ziel </w:t>
+      </w:r>
       <w:r>
         <w:rPr>
           <w:shd w:val="clear" w:color="auto" w:fill="FFFFFF"/>
           <w:lang w:val="de-DE"/>
         </w:rPr>
-        <w:t xml:space="preserve">Dieses Projekt findet in Tübingen statt. Das Ziel dieses Projekts ist es, </w:t>
+        <w:t xml:space="preserve">ist es, </w:t>
       </w:r>
       <w:r>
         <w:rPr>
           <w:shd w:val="clear" w:color="auto" w:fill="FFFFFF"/>
           <w:lang w:val="de-DE"/>
         </w:rPr>
-        <w:t>Bürger von Tübingen</w:t>
+        <w:t>alle</w:t>
       </w:r>
       <w:r>
         <w:rPr>
           <w:shd w:val="clear" w:color="auto" w:fill="FFFFFF"/>
           <w:lang w:val="de-DE"/>
         </w:rPr>
-        <w:t xml:space="preserve"> über 16 Jahren zu mutigen, sich für Politik zu interessieren</w:t>
+        <w:t xml:space="preserve"> Menschen die Möglichkeit geben, ihre Meinung über die Stadt zu äußern. Man könnte sagen, dass diese Anwendung eine </w:t>
       </w:r>
       <w:r>
         <w:rPr>
           <w:shd w:val="clear" w:color="auto" w:fill="FFFFFF"/>
           <w:lang w:val="de-DE"/>
         </w:rPr>
-        <w:t xml:space="preserve"> und sie in die Politische Entscheidungsprozesse</w:t>
+        <w:t>Bürger-Feedback</w:t>
       </w:r>
       <w:r>
         <w:rPr>
           <w:shd w:val="clear" w:color="auto" w:fill="FFFFFF"/>
           <w:lang w:val="de-DE"/>
         </w:rPr>
-        <w:t xml:space="preserve"> einbinden</w:t>
+        <w:t xml:space="preserve"> ist</w:t>
       </w:r>
       <w:r>
         <w:rPr>
           <w:shd w:val="clear" w:color="auto" w:fill="FFFFFF"/>
           <w:lang w:val="de-DE"/>
         </w:rPr>
-        <w:t xml:space="preserve">. </w:t>
+        <w:t>.</w:t>
       </w:r>
       <w:r>
         <w:rPr>
           <w:shd w:val="clear" w:color="auto" w:fill="FFFFFF"/>
           <w:lang w:val="de-DE"/>
         </w:rPr>
-        <w:t>Dafür hat der Oberbürgermeister einen App</w:t>
+        <w:t xml:space="preserve"> </w:t>
       </w:r>
       <w:r>
         <w:rPr>
           <w:shd w:val="clear" w:color="auto" w:fill="FFFFFF"/>
           <w:lang w:val="de-DE"/>
         </w:rPr>
-        <w:t xml:space="preserve"> </w:t>
+        <w:t xml:space="preserve">Das wird über die Smartphone-App </w:t>
       </w:r>
       <w:r>
         <w:rPr>
           <w:shd w:val="clear" w:color="auto" w:fill="FFFFFF"/>
           <w:lang w:val="de-DE"/>
         </w:rPr>
-        <w:t xml:space="preserve">entwickelt, der Ziel </w:t>
-      </w:r>
+        <w:t xml:space="preserve">gelungen, mit einem Zugangscode kann ein Tübinger seiner Meinung mitteilen. Der Oberbürgermeister war </w:t>
+      </w:r>
+      <w:proofErr w:type="gramStart"/>
       <w:r>
         <w:rPr>
           <w:shd w:val="clear" w:color="auto" w:fill="FFFFFF"/>
           <w:lang w:val="de-DE"/>
         </w:rPr>
-        <w:t xml:space="preserve">ist es, </w:t>
-      </w:r>
+        <w:t>ziemlich zufrieden</w:t>
+      </w:r>
+      <w:proofErr w:type="gramEnd"/>
       <w:r>
         <w:rPr>
           <w:shd w:val="clear" w:color="auto" w:fill="FFFFFF"/>
           <w:lang w:val="de-DE"/>
         </w:rPr>
-        <w:t>alle</w:t>
+        <w:t xml:space="preserve"> mit dem ersten Wahlen, weil es gab eine hohe Wahlbeteiligung bei den 16- bis 20-Jährigen. </w:t>
       </w:r>
       <w:r>
         <w:rPr>
           <w:shd w:val="clear" w:color="auto" w:fill="FFFFFF"/>
           <w:lang w:val="de-DE"/>
         </w:rPr>
-        <w:t xml:space="preserve"> Menschen die Möglichkeit geben, ihre Meinung über die Stadt zu äußern. Man könnte sagen, dass diese Anwendung eine </w:t>
-      </w:r>
-      <w:r>
-        <w:rPr>
-          <w:shd w:val="clear" w:color="auto" w:fill="FFFFFF"/>
-          <w:lang w:val="de-DE"/>
-        </w:rPr>
-        <w:t>Bürger-Feedback</w:t>
-      </w:r>
-      <w:r>
-        <w:rPr>
-          <w:shd w:val="clear" w:color="auto" w:fill="FFFFFF"/>
-          <w:lang w:val="de-DE"/>
-        </w:rPr>
-        <w:t xml:space="preserve"> ist</w:t>
-      </w:r>
-      <w:r>
-        <w:rPr>
-          <w:shd w:val="clear" w:color="auto" w:fill="FFFFFF"/>
-          <w:lang w:val="de-DE"/>
-        </w:rPr>
-        <w:t>.</w:t>
-      </w:r>
-      <w:r>
-        <w:rPr>
-          <w:shd w:val="clear" w:color="auto" w:fill="FFFFFF"/>
-          <w:lang w:val="de-DE"/>
-        </w:rPr>
-        <w:t xml:space="preserve"> </w:t>
-      </w:r>
-      <w:r>
-        <w:rPr>
-          <w:shd w:val="clear" w:color="auto" w:fill="FFFFFF"/>
-          <w:lang w:val="de-DE"/>
-        </w:rPr>
-        <w:t xml:space="preserve">Das wird über die Smartphone-App </w:t>
-      </w:r>
-      <w:r>
-        <w:rPr>
-          <w:shd w:val="clear" w:color="auto" w:fill="FFFFFF"/>
-          <w:lang w:val="de-DE"/>
-        </w:rPr>
-        <w:t xml:space="preserve">gelungen, mit einem Zugangscode kann ein Tübinger seiner Meinung mitteilen. Der Oberbürgermeister war </w:t>
-      </w:r>
-      <w:proofErr w:type="gramStart"/>
-      <w:r>
-        <w:rPr>
-          <w:shd w:val="clear" w:color="auto" w:fill="FFFFFF"/>
-          <w:lang w:val="de-DE"/>
-        </w:rPr>
-        <w:t>ziemlich zufrieden</w:t>
-      </w:r>
-      <w:proofErr w:type="gramEnd"/>
-      <w:r>
-        <w:rPr>
-          <w:shd w:val="clear" w:color="auto" w:fill="FFFFFF"/>
-          <w:lang w:val="de-DE"/>
-        </w:rPr>
-        <w:t xml:space="preserve"> mit dem ersten Wahlen, weil es gab eine hohe Wahlbeteiligung bei den 16- bis 20-Jährigen. </w:t>
-      </w:r>
-      <w:r>
-        <w:rPr>
-          <w:shd w:val="clear" w:color="auto" w:fill="FFFFFF"/>
-          <w:lang w:val="de-DE"/>
-        </w:rPr>
         <w:t>Er hofft, dass das App mehr Austausch zwischen Regierenden und Regierten stimulieren wird.</w:t>
       </w:r>
     </w:p>
-    <w:p/>
+    <w:p>
+      <w:pPr>
+        <w:jc w:val="left"/>
+      </w:pPr>
+      <w:r>
+        <w:br w:type="page"/>
+      </w:r>
+    </w:p>
     <w:tbl>
       <w:tblPr>
         <w:tblStyle w:val="Grilledutableau"/>
@@ -1715,6 +1707,7 @@
           <w:p>
             <w:bookmarkStart w:id="0" w:name="_Hlk63007585"/>
             <w:r>
+              <w:lastRenderedPageBreak/>
               <w:t>Allemand</w:t>
             </w:r>
           </w:p>
@@ -1804,7 +1797,6 @@
               <w:rPr>
                 <w:lang w:val="de-DE"/>
               </w:rPr>
-              <w:lastRenderedPageBreak/>
               <w:t>Viele Menschen haben das Gefühl, ihre Meinung spiele bei kommunalen Entscheidungen nur bei Wahlen eine Rolle. Ein kleiner Kreis von Politikern und Gemeinderatsmitglieder</w:t>
             </w:r>
             <w:r>
@@ -1935,6 +1927,7 @@
               <w:rPr>
                 <w:lang w:val="de-DE"/>
               </w:rPr>
+              <w:lastRenderedPageBreak/>
               <w:t>Letztlich bleibt die Frage, ob ein derart niedrigschwelliges Partizipationsmodell auch zu inhaltlicher Auseinandersetzung motiviert. (…) Immerhin, und das allein ist ein Demokratisierungseffekt, erleichtert die App die Rückkoppelung zwischen Regierenden und Regierten.</w:t>
             </w:r>
           </w:p>
@@ -1957,7 +1950,6 @@
           <w:p/>
           <w:p>
             <w:r>
-              <w:lastRenderedPageBreak/>
               <w:t>Beaucoup de gens ont le sentiment que leur opinion ne joue un rôle que dans les décisions locales lors des élections. Un petit cercle de politiciens et de membres du conseil local décide en fin de compte de la répartition du budget limité, est l'accusation ;</w:t>
             </w:r>
           </w:p>
@@ -1982,6 +1974,7 @@
           <w:p/>
           <w:p>
             <w:r>
+              <w:lastRenderedPageBreak/>
               <w:t>En fin de compte, la question reste de savoir si un modèle de participation à bas seuil motive également un débat de fond. (...) Au moins, et c'est là le seul effet de démocratisation, l'application facilite le retour d'information entre les gouvernants et les gouvernés.</w:t>
             </w:r>
           </w:p>
@@ -1991,6 +1984,8 @@
     </w:tbl>
     <w:p/>
     <w:sectPr>
+      <w:headerReference w:type="default" r:id="rId6"/>
+      <w:footerReference w:type="default" r:id="rId7"/>
       <w:pgSz w:w="11906" w:h="16838"/>
       <w:pgMar w:top="1417" w:right="1417" w:bottom="1417" w:left="1417" w:header="708" w:footer="708" w:gutter="0"/>
       <w:cols w:space="708"/>
@@ -1998,6 +1993,276 @@
     </w:sectPr>
   </w:body>
 </w:document>
+</file>
+
+<file path=word/endnotes.xml><?xml version="1.0" encoding="utf-8"?>
+<w:endnotes xmlns:wpc="http://schemas.microsoft.com/office/word/2010/wordprocessingCanvas" xmlns:cx="http://schemas.microsoft.com/office/drawing/2014/chartex" xmlns:cx1="http://schemas.microsoft.com/office/drawing/2015/9/8/chartex" xmlns:cx2="http://schemas.microsoft.com/office/drawing/2015/10/21/chartex" xmlns:cx3="http://schemas.microsoft.com/office/drawing/2016/5/9/chartex" xmlns:cx4="http://schemas.microsoft.com/office/drawing/2016/5/10/chartex" xmlns:cx5="http://schemas.microsoft.com/office/drawing/2016/5/11/chartex" xmlns:cx6="http://schemas.microsoft.com/office/drawing/2016/5/12/chartex" xmlns:cx7="http://schemas.microsoft.com/office/drawing/2016/5/13/chartex" xmlns:cx8="http://schemas.microsoft.com/office/drawing/2016/5/14/chartex" xmlns:mc="http://schemas.openxmlformats.org/markup-compatibility/2006" xmlns:aink="http://schemas.microsoft.com/office/drawing/2016/ink" xmlns:am3d="http://schemas.microsoft.com/office/drawing/2017/model3d" xmlns:o="urn:schemas-microsoft-com:office:office" xmlns:r="http://schemas.openxmlformats.org/officeDocument/2006/relationships" xmlns:m="http://schemas.openxmlformats.org/officeDocument/2006/math" xmlns:v="urn:schemas-microsoft-com:vml" xmlns:wp14="http://schemas.microsoft.com/office/word/2010/wordprocessingDrawing" xmlns:wp="http://schemas.openxmlformats.org/drawingml/2006/wordprocessingDrawing" xmlns:w10="urn:schemas-microsoft-com:office:word" xmlns:w="http://schemas.openxmlformats.org/wordprocessingml/2006/main" xmlns:w14="http://schemas.microsoft.com/office/word/2010/wordml" xmlns:w15="http://schemas.microsoft.com/office/word/2012/wordml" xmlns:w16cex="http://schemas.microsoft.com/office/word/2018/wordml/cex" xmlns:w16cid="http://schemas.microsoft.com/office/word/2016/wordml/cid" xmlns:w16="http://schemas.microsoft.com/office/word/2018/wordml" xmlns:w16se="http://schemas.microsoft.com/office/word/2015/wordml/symex" xmlns:wpg="http://schemas.microsoft.com/office/word/2010/wordprocessingGroup" xmlns:wpi="http://schemas.microsoft.com/office/word/2010/wordprocessingInk" xmlns:wne="http://schemas.microsoft.com/office/word/2006/wordml" xmlns:wps="http://schemas.microsoft.com/office/word/2010/wordprocessingShape" mc:Ignorable="w14 w15 w16se w16cid w16 w16cex wp14">
+  <w:endnote w:type="separator" w:id="-1">
+    <w:p>
+      <w:pPr>
+        <w:spacing w:after="0" w:line="240" w:lineRule="auto"/>
+      </w:pPr>
+      <w:r>
+        <w:separator/>
+      </w:r>
+    </w:p>
+  </w:endnote>
+  <w:endnote w:type="continuationSeparator" w:id="0">
+    <w:p>
+      <w:pPr>
+        <w:spacing w:after="0" w:line="240" w:lineRule="auto"/>
+      </w:pPr>
+      <w:r>
+        <w:continuationSeparator/>
+      </w:r>
+    </w:p>
+  </w:endnote>
+</w:endnotes>
+</file>
+
+<file path=word/footer1.xml><?xml version="1.0" encoding="utf-8"?>
+<w:ftr xmlns:wpc="http://schemas.microsoft.com/office/word/2010/wordprocessingCanvas" xmlns:cx="http://schemas.microsoft.com/office/drawing/2014/chartex" xmlns:cx1="http://schemas.microsoft.com/office/drawing/2015/9/8/chartex" xmlns:cx2="http://schemas.microsoft.com/office/drawing/2015/10/21/chartex" xmlns:cx3="http://schemas.microsoft.com/office/drawing/2016/5/9/chartex" xmlns:cx4="http://schemas.microsoft.com/office/drawing/2016/5/10/chartex" xmlns:cx5="http://schemas.microsoft.com/office/drawing/2016/5/11/chartex" xmlns:cx6="http://schemas.microsoft.com/office/drawing/2016/5/12/chartex" xmlns:cx7="http://schemas.microsoft.com/office/drawing/2016/5/13/chartex" xmlns:cx8="http://schemas.microsoft.com/office/drawing/2016/5/14/chartex" xmlns:mc="http://schemas.openxmlformats.org/markup-compatibility/2006" xmlns:aink="http://schemas.microsoft.com/office/drawing/2016/ink" xmlns:am3d="http://schemas.microsoft.com/office/drawing/2017/model3d" xmlns:o="urn:schemas-microsoft-com:office:office" xmlns:r="http://schemas.openxmlformats.org/officeDocument/2006/relationships" xmlns:m="http://schemas.openxmlformats.org/officeDocument/2006/math" xmlns:v="urn:schemas-microsoft-com:vml" xmlns:wp14="http://schemas.microsoft.com/office/word/2010/wordprocessingDrawing" xmlns:wp="http://schemas.openxmlformats.org/drawingml/2006/wordprocessingDrawing" xmlns:w10="urn:schemas-microsoft-com:office:word" xmlns:w="http://schemas.openxmlformats.org/wordprocessingml/2006/main" xmlns:w14="http://schemas.microsoft.com/office/word/2010/wordml" xmlns:w15="http://schemas.microsoft.com/office/word/2012/wordml" xmlns:w16cex="http://schemas.microsoft.com/office/word/2018/wordml/cex" xmlns:w16cid="http://schemas.microsoft.com/office/word/2016/wordml/cid" xmlns:w16="http://schemas.microsoft.com/office/word/2018/wordml" xmlns:w16se="http://schemas.microsoft.com/office/word/2015/wordml/symex" xmlns:wpg="http://schemas.microsoft.com/office/word/2010/wordprocessingGroup" xmlns:wpi="http://schemas.microsoft.com/office/word/2010/wordprocessingInk" xmlns:wne="http://schemas.microsoft.com/office/word/2006/wordml" xmlns:wps="http://schemas.microsoft.com/office/word/2010/wordprocessingShape" mc:Ignorable="w14 w15 w16se w16cid w16 w16cex wp14">
+  <w:sdt>
+    <w:sdtPr>
+      <w:id w:val="-684671620"/>
+      <w:docPartObj>
+        <w:docPartGallery w:val="Page Numbers (Bottom of Page)"/>
+        <w:docPartUnique/>
+      </w:docPartObj>
+    </w:sdtPr>
+    <w:sdtContent>
+      <w:p>
+        <w:pPr>
+          <w:pStyle w:val="Pieddepage"/>
+        </w:pPr>
+        <w:r>
+          <w:rPr>
+            <w:noProof/>
+          </w:rPr>
+          <mc:AlternateContent>
+            <mc:Choice Requires="wps">
+              <w:drawing>
+                <wp:anchor distT="0" distB="0" distL="114300" distR="114300" simplePos="0" relativeHeight="251659264" behindDoc="0" locked="0" layoutInCell="0" allowOverlap="1" wp14:anchorId="78C7D80F" wp14:editId="4E43A3AC">
+                  <wp:simplePos x="0" y="0"/>
+                  <wp:positionH relativeFrom="rightMargin">
+                    <wp:posOffset>11747</wp:posOffset>
+                  </wp:positionH>
+                  <wp:positionV relativeFrom="bottomMargin">
+                    <wp:posOffset>70802</wp:posOffset>
+                  </wp:positionV>
+                  <wp:extent cx="509587" cy="376237"/>
+                  <wp:effectExtent l="0" t="0" r="24130" b="24130"/>
+                  <wp:wrapNone/>
+                  <wp:docPr id="1" name="Rectangle : carré corné 1"/>
+                  <wp:cNvGraphicFramePr>
+                    <a:graphicFrameLocks xmlns:a="http://schemas.openxmlformats.org/drawingml/2006/main"/>
+                  </wp:cNvGraphicFramePr>
+                  <a:graphic xmlns:a="http://schemas.openxmlformats.org/drawingml/2006/main">
+                    <a:graphicData uri="http://schemas.microsoft.com/office/word/2010/wordprocessingShape">
+                      <wps:wsp>
+                        <wps:cNvSpPr>
+                          <a:spLocks noChangeArrowheads="1"/>
+                        </wps:cNvSpPr>
+                        <wps:spPr bwMode="auto">
+                          <a:xfrm>
+                            <a:off x="0" y="0"/>
+                            <a:ext cx="509587" cy="376237"/>
+                          </a:xfrm>
+                          <a:prstGeom prst="foldedCorner">
+                            <a:avLst>
+                              <a:gd name="adj" fmla="val 34560"/>
+                            </a:avLst>
+                          </a:prstGeom>
+                          <a:solidFill>
+                            <a:srgbClr val="FFFFFF"/>
+                          </a:solidFill>
+                          <a:ln w="3175">
+                            <a:solidFill>
+                              <a:srgbClr val="808080"/>
+                            </a:solidFill>
+                            <a:round/>
+                            <a:headEnd/>
+                            <a:tailEnd/>
+                          </a:ln>
+                        </wps:spPr>
+                        <wps:txbx>
+                          <w:txbxContent>
+                            <w:p>
+                              <w:pPr>
+                                <w:jc w:val="center"/>
+                              </w:pPr>
+                              <w:r>
+                                <w:rPr>
+                                  <w:sz w:val="22"/>
+                                </w:rPr>
+                                <w:fldChar w:fldCharType="begin"/>
+                              </w:r>
+                              <w:r>
+                                <w:instrText>PAGE    \* MERGEFORMAT</w:instrText>
+                              </w:r>
+                              <w:r>
+                                <w:rPr>
+                                  <w:sz w:val="22"/>
+                                </w:rPr>
+                                <w:fldChar w:fldCharType="separate"/>
+                              </w:r>
+                              <w:r>
+                                <w:rPr>
+                                  <w:sz w:val="16"/>
+                                  <w:szCs w:val="16"/>
+                                </w:rPr>
+                                <w:t>2</w:t>
+                              </w:r>
+                              <w:r>
+                                <w:rPr>
+                                  <w:sz w:val="16"/>
+                                  <w:szCs w:val="16"/>
+                                </w:rPr>
+                                <w:fldChar w:fldCharType="end"/>
+                              </w:r>
+                            </w:p>
+                          </w:txbxContent>
+                        </wps:txbx>
+                        <wps:bodyPr rot="0" vert="horz" wrap="square" lIns="91440" tIns="45720" rIns="91440" bIns="45720" anchor="t" anchorCtr="0" upright="1">
+                          <a:noAutofit/>
+                        </wps:bodyPr>
+                      </wps:wsp>
+                    </a:graphicData>
+                  </a:graphic>
+                  <wp14:sizeRelH relativeFrom="page">
+                    <wp14:pctWidth>0</wp14:pctWidth>
+                  </wp14:sizeRelH>
+                  <wp14:sizeRelV relativeFrom="page">
+                    <wp14:pctHeight>0</wp14:pctHeight>
+                  </wp14:sizeRelV>
+                </wp:anchor>
+              </w:drawing>
+            </mc:Choice>
+            <mc:Fallback>
+              <w:pict>
+                <v:shapetype w14:anchorId="78C7D80F" id="_x0000_t65" coordsize="21600,21600" o:spt="65" adj="18900" path="m,l,21600@0,21600,21600@0,21600,xem@0,21600nfl@3@5c@7@9@11@13,21600@0e">
+                  <v:formulas>
+                    <v:f eqn="val #0"/>
+                    <v:f eqn="sum 21600 0 @0"/>
+                    <v:f eqn="prod @1 8481 32768"/>
+                    <v:f eqn="sum @2 @0 0"/>
+                    <v:f eqn="prod @1 1117 32768"/>
+                    <v:f eqn="sum @4 @0 0"/>
+                    <v:f eqn="prod @1 11764 32768"/>
+                    <v:f eqn="sum @6 @0 0"/>
+                    <v:f eqn="prod @1 6144 32768"/>
+                    <v:f eqn="sum @8 @0 0"/>
+                    <v:f eqn="prod @1 20480 32768"/>
+                    <v:f eqn="sum @10 @0 0"/>
+                    <v:f eqn="prod @1 6144 32768"/>
+                    <v:f eqn="sum @12 @0 0"/>
+                  </v:formulas>
+                  <v:path o:extrusionok="f" gradientshapeok="t" o:connecttype="rect" textboxrect="0,0,21600,@13"/>
+                  <v:handles>
+                    <v:h position="#0,bottomRight" xrange="10800,21600"/>
+                  </v:handles>
+                  <o:complex v:ext="view"/>
+                </v:shapetype>
+                <v:shape id="Rectangle : carré corné 1" o:spid="_x0000_s1026" type="#_x0000_t65" style="position:absolute;left:0;text-align:left;margin-left:.9pt;margin-top:5.55pt;width:40.1pt;height:29.6pt;z-index:251659264;visibility:visible;mso-wrap-style:square;mso-width-percent:0;mso-height-percent:0;mso-wrap-distance-left:9pt;mso-wrap-distance-top:0;mso-wrap-distance-right:9pt;mso-wrap-distance-bottom:0;mso-position-horizontal:absolute;mso-position-horizontal-relative:right-margin-area;mso-position-vertical:absolute;mso-position-vertical-relative:bottom-margin-area;mso-width-percent:0;mso-height-percent:0;mso-width-relative:page;mso-height-relative:page;v-text-anchor:top" o:gfxdata="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" o:allowincell="f" adj="14135" strokecolor="gray" strokeweight=".25pt">
+                  <v:textbox>
+                    <w:txbxContent>
+                      <w:p>
+                        <w:pPr>
+                          <w:jc w:val="center"/>
+                        </w:pPr>
+                        <w:r>
+                          <w:rPr>
+                            <w:sz w:val="22"/>
+                          </w:rPr>
+                          <w:fldChar w:fldCharType="begin"/>
+                        </w:r>
+                        <w:r>
+                          <w:instrText>PAGE    \* MERGEFORMAT</w:instrText>
+                        </w:r>
+                        <w:r>
+                          <w:rPr>
+                            <w:sz w:val="22"/>
+                          </w:rPr>
+                          <w:fldChar w:fldCharType="separate"/>
+                        </w:r>
+                        <w:r>
+                          <w:rPr>
+                            <w:sz w:val="16"/>
+                            <w:szCs w:val="16"/>
+                          </w:rPr>
+                          <w:t>2</w:t>
+                        </w:r>
+                        <w:r>
+                          <w:rPr>
+                            <w:sz w:val="16"/>
+                            <w:szCs w:val="16"/>
+                          </w:rPr>
+                          <w:fldChar w:fldCharType="end"/>
+                        </w:r>
+                      </w:p>
+                    </w:txbxContent>
+                  </v:textbox>
+                  <w10:wrap anchorx="margin" anchory="margin"/>
+                </v:shape>
+              </w:pict>
+            </mc:Fallback>
+          </mc:AlternateContent>
+        </w:r>
+      </w:p>
+    </w:sdtContent>
+  </w:sdt>
+</w:ftr>
+</file>
+
+<file path=word/footnotes.xml><?xml version="1.0" encoding="utf-8"?>
+<w:footnotes xmlns:wpc="http://schemas.microsoft.com/office/word/2010/wordprocessingCanvas" xmlns:cx="http://schemas.microsoft.com/office/drawing/2014/chartex" xmlns:cx1="http://schemas.microsoft.com/office/drawing/2015/9/8/chartex" xmlns:cx2="http://schemas.microsoft.com/office/drawing/2015/10/21/chartex" xmlns:cx3="http://schemas.microsoft.com/office/drawing/2016/5/9/chartex" xmlns:cx4="http://schemas.microsoft.com/office/drawing/2016/5/10/chartex" xmlns:cx5="http://schemas.microsoft.com/office/drawing/2016/5/11/chartex" xmlns:cx6="http://schemas.microsoft.com/office/drawing/2016/5/12/chartex" xmlns:cx7="http://schemas.microsoft.com/office/drawing/2016/5/13/chartex" xmlns:cx8="http://schemas.microsoft.com/office/drawing/2016/5/14/chartex" xmlns:mc="http://schemas.openxmlformats.org/markup-compatibility/2006" xmlns:aink="http://schemas.microsoft.com/office/drawing/2016/ink" xmlns:am3d="http://schemas.microsoft.com/office/drawing/2017/model3d" xmlns:o="urn:schemas-microsoft-com:office:office" xmlns:r="http://schemas.openxmlformats.org/officeDocument/2006/relationships" xmlns:m="http://schemas.openxmlformats.org/officeDocument/2006/math" xmlns:v="urn:schemas-microsoft-com:vml" xmlns:wp14="http://schemas.microsoft.com/office/word/2010/wordprocessingDrawing" xmlns:wp="http://schemas.openxmlformats.org/drawingml/2006/wordprocessingDrawing" xmlns:w10="urn:schemas-microsoft-com:office:word" xmlns:w="http://schemas.openxmlformats.org/wordprocessingml/2006/main" xmlns:w14="http://schemas.microsoft.com/office/word/2010/wordml" xmlns:w15="http://schemas.microsoft.com/office/word/2012/wordml" xmlns:w16cex="http://schemas.microsoft.com/office/word/2018/wordml/cex" xmlns:w16cid="http://schemas.microsoft.com/office/word/2016/wordml/cid" xmlns:w16="http://schemas.microsoft.com/office/word/2018/wordml" xmlns:w16se="http://schemas.microsoft.com/office/word/2015/wordml/symex" xmlns:wpg="http://schemas.microsoft.com/office/word/2010/wordprocessingGroup" xmlns:wpi="http://schemas.microsoft.com/office/word/2010/wordprocessingInk" xmlns:wne="http://schemas.microsoft.com/office/word/2006/wordml" xmlns:wps="http://schemas.microsoft.com/office/word/2010/wordprocessingShape" mc:Ignorable="w14 w15 w16se w16cid w16 w16cex wp14">
+  <w:footnote w:type="separator" w:id="-1">
+    <w:p>
+      <w:pPr>
+        <w:spacing w:after="0" w:line="240" w:lineRule="auto"/>
+      </w:pPr>
+      <w:r>
+        <w:separator/>
+      </w:r>
+    </w:p>
+  </w:footnote>
+  <w:footnote w:type="continuationSeparator" w:id="0">
+    <w:p>
+      <w:pPr>
+        <w:spacing w:after="0" w:line="240" w:lineRule="auto"/>
+      </w:pPr>
+      <w:r>
+        <w:continuationSeparator/>
+      </w:r>
+    </w:p>
+  </w:footnote>
+</w:footnotes>
+</file>
+
+<file path=word/header1.xml><?xml version="1.0" encoding="utf-8"?>
+<w:hdr xmlns:wpc="http://schemas.microsoft.com/office/word/2010/wordprocessingCanvas" xmlns:cx="http://schemas.microsoft.com/office/drawing/2014/chartex" xmlns:cx1="http://schemas.microsoft.com/office/drawing/2015/9/8/chartex" xmlns:cx2="http://schemas.microsoft.com/office/drawing/2015/10/21/chartex" xmlns:cx3="http://schemas.microsoft.com/office/drawing/2016/5/9/chartex" xmlns:cx4="http://schemas.microsoft.com/office/drawing/2016/5/10/chartex" xmlns:cx5="http://schemas.microsoft.com/office/drawing/2016/5/11/chartex" xmlns:cx6="http://schemas.microsoft.com/office/drawing/2016/5/12/chartex" xmlns:cx7="http://schemas.microsoft.com/office/drawing/2016/5/13/chartex" xmlns:cx8="http://schemas.microsoft.com/office/drawing/2016/5/14/chartex" xmlns:mc="http://schemas.openxmlformats.org/markup-compatibility/2006" xmlns:aink="http://schemas.microsoft.com/office/drawing/2016/ink" xmlns:am3d="http://schemas.microsoft.com/office/drawing/2017/model3d" xmlns:o="urn:schemas-microsoft-com:office:office" xmlns:r="http://schemas.openxmlformats.org/officeDocument/2006/relationships" xmlns:m="http://schemas.openxmlformats.org/officeDocument/2006/math" xmlns:v="urn:schemas-microsoft-com:vml" xmlns:wp14="http://schemas.microsoft.com/office/word/2010/wordprocessingDrawing" xmlns:wp="http://schemas.openxmlformats.org/drawingml/2006/wordprocessingDrawing" xmlns:w10="urn:schemas-microsoft-com:office:word" xmlns:w="http://schemas.openxmlformats.org/wordprocessingml/2006/main" xmlns:w14="http://schemas.microsoft.com/office/word/2010/wordml" xmlns:w15="http://schemas.microsoft.com/office/word/2012/wordml" xmlns:w16cex="http://schemas.microsoft.com/office/word/2018/wordml/cex" xmlns:w16cid="http://schemas.microsoft.com/office/word/2016/wordml/cid" xmlns:w16="http://schemas.microsoft.com/office/word/2018/wordml" xmlns:w16se="http://schemas.microsoft.com/office/word/2015/wordml/symex" xmlns:wpg="http://schemas.microsoft.com/office/word/2010/wordprocessingGroup" xmlns:wpi="http://schemas.microsoft.com/office/word/2010/wordprocessingInk" xmlns:wne="http://schemas.microsoft.com/office/word/2006/wordml" xmlns:wps="http://schemas.microsoft.com/office/word/2010/wordprocessingShape" mc:Ignorable="w14 w15 w16se w16cid w16 w16cex wp14">
+  <w:p>
+    <w:pPr>
+      <w:pStyle w:val="En-tte"/>
+    </w:pPr>
+    <w:r>
+      <w:t>Henry Letellier T1</w:t>
+    </w:r>
+    <w:r>
+      <w:tab/>
+      <w:t>Deutsch</w:t>
+    </w:r>
+    <w:r>
+      <w:tab/>
+    </w:r>
+    <w:r>
+      <w:rPr>
+        <w:lang w:val="de-DE"/>
+      </w:rPr>
+      <w:t>Samstag, den 30. Januar 2021</w:t>
+    </w:r>
+  </w:p>
+</w:hdr>
 </file>
 
 <file path=word/styles.xml><?xml version="1.0" encoding="utf-8"?>
@@ -2453,6 +2718,68 @@
       </w:tblBorders>
     </w:tblPr>
   </w:style>
+  <w:style w:type="paragraph" w:styleId="En-tte">
+    <w:name w:val="header"/>
+    <w:basedOn w:val="Normal"/>
+    <w:link w:val="En-tteCar"/>
+    <w:uiPriority w:val="99"/>
+    <w:unhideWhenUsed/>
+    <w:rsid w:val="00391142"/>
+    <w:pPr>
+      <w:tabs>
+        <w:tab w:val="center" w:pos="4536"/>
+        <w:tab w:val="right" w:pos="9072"/>
+      </w:tabs>
+      <w:spacing w:after="0" w:line="240" w:lineRule="auto"/>
+    </w:pPr>
+  </w:style>
+  <w:style w:type="character" w:customStyle="1" w:styleId="En-tteCar">
+    <w:name w:val="En-tête Car"/>
+    <w:basedOn w:val="Policepardfaut"/>
+    <w:link w:val="En-tte"/>
+    <w:uiPriority w:val="99"/>
+    <w:rsid w:val="00391142"/>
+    <w:rPr>
+      <w:rFonts w:ascii="Times New Roman" w:hAnsi="Times New Roman"/>
+      <w:sz w:val="24"/>
+    </w:rPr>
+  </w:style>
+  <w:style w:type="paragraph" w:styleId="Pieddepage">
+    <w:name w:val="footer"/>
+    <w:basedOn w:val="Normal"/>
+    <w:link w:val="PieddepageCar"/>
+    <w:uiPriority w:val="99"/>
+    <w:unhideWhenUsed/>
+    <w:rsid w:val="00391142"/>
+    <w:pPr>
+      <w:tabs>
+        <w:tab w:val="center" w:pos="4536"/>
+        <w:tab w:val="right" w:pos="9072"/>
+      </w:tabs>
+      <w:spacing w:after="0" w:line="240" w:lineRule="auto"/>
+    </w:pPr>
+  </w:style>
+  <w:style w:type="character" w:customStyle="1" w:styleId="PieddepageCar">
+    <w:name w:val="Pied de page Car"/>
+    <w:basedOn w:val="Policepardfaut"/>
+    <w:link w:val="Pieddepage"/>
+    <w:uiPriority w:val="99"/>
+    <w:rsid w:val="00391142"/>
+    <w:rPr>
+      <w:rFonts w:ascii="Times New Roman" w:hAnsi="Times New Roman"/>
+      <w:sz w:val="24"/>
+    </w:rPr>
+  </w:style>
+  <w:style w:type="character" w:styleId="Textedelespacerserv">
+    <w:name w:val="Placeholder Text"/>
+    <w:basedOn w:val="Policepardfaut"/>
+    <w:uiPriority w:val="99"/>
+    <w:semiHidden/>
+    <w:rsid w:val="00391142"/>
+    <w:rPr>
+      <w:color w:val="808080"/>
+    </w:rPr>
+  </w:style>
 </w:styles>
 </file>
 

</xml_diff>